<commit_message>
Promenjeni ssu dokumenti: administriranje sistema, autorizacija ostalih korisnika, prikazivanje instruktora
</commit_message>
<xml_diff>
--- a/faza 2/TIM_Najjaci_na_svijet_SSU+PR verzija_1.0/ssu datoteke/ssu_administriranje_sistema.docx
+++ b/faza 2/TIM_Najjaci_na_svijet_SSU+PR verzija_1.0/ssu datoteke/ssu_administriranje_sistema.docx
@@ -356,7 +356,16 @@
           <w:szCs w:val="32"/>
           <w:lang w:val="sr-Latn-RS"/>
         </w:rPr>
-        <w:t>Verzija 1.0</w:t>
+        <w:t>Verzija 1.</w:t>
+      </w:r>
+      <w:r>
+        <w:rPr>
+          <w:rFonts w:ascii="Arial" w:hAnsi="Arial" w:cs="Arial"/>
+          <w:sz w:val="32"/>
+          <w:szCs w:val="32"/>
+          <w:lang w:val="sr-Latn-RS"/>
+        </w:rPr>
+        <w:t>1</w:t>
       </w:r>
     </w:p>
     <w:p>
@@ -615,6 +624,13 @@
                 <w:lang w:val="sr-Latn-RS"/>
               </w:rPr>
             </w:pPr>
+            <w:r>
+              <w:rPr>
+                <w:rFonts w:ascii="Arial" w:hAnsi="Arial" w:cs="Arial"/>
+                <w:lang w:val="sr-Latn-RS"/>
+              </w:rPr>
+              <w:t>12.04.2022.</w:t>
+            </w:r>
           </w:p>
         </w:tc>
         <w:tc>
@@ -628,6 +644,13 @@
                 <w:lang w:val="sr-Latn-RS"/>
               </w:rPr>
             </w:pPr>
+            <w:r>
+              <w:rPr>
+                <w:rFonts w:ascii="Arial" w:hAnsi="Arial" w:cs="Arial"/>
+                <w:lang w:val="sr-Latn-RS"/>
+              </w:rPr>
+              <w:t>1.1</w:t>
+            </w:r>
           </w:p>
         </w:tc>
         <w:tc>
@@ -641,6 +664,13 @@
                 <w:lang w:val="sr-Latn-RS"/>
               </w:rPr>
             </w:pPr>
+            <w:r>
+              <w:rPr>
+                <w:rFonts w:ascii="Arial" w:hAnsi="Arial" w:cs="Arial"/>
+                <w:lang w:val="sr-Latn-RS"/>
+              </w:rPr>
+              <w:t>Promenjen tok događaja</w:t>
+            </w:r>
           </w:p>
         </w:tc>
         <w:tc>
@@ -654,6 +684,13 @@
                 <w:lang w:val="sr-Latn-RS"/>
               </w:rPr>
             </w:pPr>
+            <w:r>
+              <w:rPr>
+                <w:rFonts w:ascii="Arial" w:hAnsi="Arial" w:cs="Arial"/>
+                <w:lang w:val="sr-Latn-RS"/>
+              </w:rPr>
+              <w:t>Filip Stojsavljević</w:t>
+            </w:r>
           </w:p>
         </w:tc>
       </w:tr>
@@ -805,6 +842,8 @@
       <w:sdtPr>
         <w:rPr>
           <w:rFonts w:ascii="Arial" w:hAnsi="Arial" w:cs="Arial"/>
+          <w:sz w:val="24"/>
+          <w:szCs w:val="24"/>
         </w:rPr>
         <w:id w:val="-908617621"/>
         <w:docPartObj>
@@ -829,8 +868,8 @@
               <w:i/>
               <w:iCs/>
               <w:color w:val="1F3864" w:themeColor="accent1" w:themeShade="80"/>
-              <w:sz w:val="36"/>
-              <w:szCs w:val="36"/>
+              <w:sz w:val="24"/>
+              <w:szCs w:val="24"/>
               <w:lang w:val="sr-Latn-RS"/>
             </w:rPr>
           </w:pPr>
@@ -842,8 +881,8 @@
               <w:i/>
               <w:iCs/>
               <w:color w:val="1F3864" w:themeColor="accent1" w:themeShade="80"/>
-              <w:sz w:val="36"/>
-              <w:szCs w:val="36"/>
+              <w:sz w:val="24"/>
+              <w:szCs w:val="24"/>
               <w:lang w:val="sr-Latn-RS"/>
             </w:rPr>
             <w:t>Sadržaj</w:t>
@@ -856,11 +895,8 @@
               <w:tab w:val="left" w:pos="440"/>
             </w:tabs>
             <w:rPr>
-              <w:rFonts w:ascii="Arial" w:eastAsiaTheme="minorEastAsia" w:hAnsi="Arial" w:cs="Arial"/>
+              <w:rFonts w:eastAsiaTheme="minorEastAsia"/>
               <w:noProof/>
-              <w:sz w:val="24"/>
-              <w:szCs w:val="24"/>
-              <w:lang w:val="sr-Cyrl-RS" w:eastAsia="sr-Cyrl-RS"/>
             </w:rPr>
           </w:pPr>
           <w:r>
@@ -877,7 +913,7 @@
               <w:sz w:val="24"/>
               <w:szCs w:val="24"/>
             </w:rPr>
-            <w:instrText xml:space="preserve"> TOC \o "1-3" \h \z \u </w:instrText>
+            <w:instrText xml:space="preserve"> TOC \o "1-4" \h \z \u </w:instrText>
           </w:r>
           <w:r>
             <w:rPr>
@@ -887,25 +923,20 @@
             </w:rPr>
             <w:fldChar w:fldCharType="separate"/>
           </w:r>
-          <w:hyperlink w:anchor="_Toc98793294" w:history="1">
+          <w:hyperlink w:anchor="_Toc100654093" w:history="1">
             <w:r>
               <w:rPr>
                 <w:rStyle w:val="Hyperlink"/>
                 <w:rFonts w:ascii="Arial" w:hAnsi="Arial" w:cs="Arial"/>
                 <w:noProof/>
-                <w:sz w:val="24"/>
-                <w:szCs w:val="24"/>
                 <w:lang w:val="sr-Latn-RS"/>
               </w:rPr>
               <w:t>1</w:t>
             </w:r>
             <w:r>
               <w:rPr>
-                <w:rFonts w:ascii="Arial" w:eastAsiaTheme="minorEastAsia" w:hAnsi="Arial" w:cs="Arial"/>
-                <w:noProof/>
-                <w:sz w:val="24"/>
-                <w:szCs w:val="24"/>
-                <w:lang w:val="sr-Cyrl-RS" w:eastAsia="sr-Cyrl-RS"/>
+                <w:rFonts w:eastAsiaTheme="minorEastAsia"/>
+                <w:noProof/>
               </w:rPr>
               <w:tab/>
             </w:r>
@@ -914,1628 +945,55 @@
                 <w:rStyle w:val="Hyperlink"/>
                 <w:rFonts w:ascii="Arial" w:hAnsi="Arial" w:cs="Arial"/>
                 <w:noProof/>
-                <w:sz w:val="24"/>
-                <w:szCs w:val="24"/>
                 <w:lang w:val="sr-Latn-RS"/>
               </w:rPr>
               <w:t>Uvod</w:t>
             </w:r>
             <w:r>
               <w:rPr>
-                <w:rFonts w:ascii="Arial" w:hAnsi="Arial" w:cs="Arial"/>
-                <w:noProof/>
-                <w:webHidden/>
-                <w:sz w:val="24"/>
-                <w:szCs w:val="24"/>
+                <w:noProof/>
+                <w:webHidden/>
               </w:rPr>
               <w:tab/>
             </w:r>
             <w:r>
               <w:rPr>
-                <w:rFonts w:ascii="Arial" w:hAnsi="Arial" w:cs="Arial"/>
-                <w:noProof/>
-                <w:webHidden/>
-                <w:sz w:val="24"/>
-                <w:szCs w:val="24"/>
+                <w:noProof/>
+                <w:webHidden/>
               </w:rPr>
               <w:fldChar w:fldCharType="begin"/>
             </w:r>
             <w:r>
               <w:rPr>
-                <w:rFonts w:ascii="Arial" w:hAnsi="Arial" w:cs="Arial"/>
-                <w:noProof/>
-                <w:webHidden/>
-                <w:sz w:val="24"/>
-                <w:szCs w:val="24"/>
-              </w:rPr>
-              <w:instrText xml:space="preserve"> PAGEREF _Toc98793294 \h </w:instrText>
-            </w:r>
-            <w:r>
-              <w:rPr>
-                <w:rFonts w:ascii="Arial" w:hAnsi="Arial" w:cs="Arial"/>
-                <w:noProof/>
-                <w:webHidden/>
-                <w:sz w:val="24"/>
-                <w:szCs w:val="24"/>
-              </w:rPr>
-            </w:r>
-            <w:r>
-              <w:rPr>
-                <w:rFonts w:ascii="Arial" w:hAnsi="Arial" w:cs="Arial"/>
-                <w:noProof/>
-                <w:webHidden/>
-                <w:sz w:val="24"/>
-                <w:szCs w:val="24"/>
+                <w:noProof/>
+                <w:webHidden/>
+              </w:rPr>
+              <w:instrText xml:space="preserve"> PAGEREF _Toc100654093 \h </w:instrText>
+            </w:r>
+            <w:r>
+              <w:rPr>
+                <w:noProof/>
+                <w:webHidden/>
+              </w:rPr>
+            </w:r>
+            <w:r>
+              <w:rPr>
+                <w:noProof/>
+                <w:webHidden/>
               </w:rPr>
               <w:fldChar w:fldCharType="separate"/>
             </w:r>
             <w:r>
               <w:rPr>
-                <w:rFonts w:ascii="Arial" w:hAnsi="Arial" w:cs="Arial"/>
-                <w:noProof/>
-                <w:webHidden/>
-                <w:sz w:val="24"/>
-                <w:szCs w:val="24"/>
+                <w:noProof/>
+                <w:webHidden/>
               </w:rPr>
               <w:t>1</w:t>
             </w:r>
             <w:r>
               <w:rPr>
-                <w:rFonts w:ascii="Arial" w:hAnsi="Arial" w:cs="Arial"/>
-                <w:noProof/>
-                <w:webHidden/>
-                <w:sz w:val="24"/>
-                <w:szCs w:val="24"/>
-              </w:rPr>
-              <w:fldChar w:fldCharType="end"/>
-            </w:r>
-          </w:hyperlink>
-        </w:p>
-        <w:p>
-          <w:pPr>
-            <w:pStyle w:val="TOC2"/>
-            <w:tabs>
-              <w:tab w:val="left" w:pos="880"/>
-              <w:tab w:val="right" w:leader="dot" w:pos="9350"/>
-            </w:tabs>
-            <w:rPr>
-              <w:rFonts w:ascii="Arial" w:eastAsiaTheme="minorEastAsia" w:hAnsi="Arial" w:cs="Arial"/>
-              <w:noProof/>
-              <w:sz w:val="24"/>
-              <w:szCs w:val="24"/>
-              <w:lang w:val="sr-Cyrl-RS" w:eastAsia="sr-Cyrl-RS"/>
-            </w:rPr>
-          </w:pPr>
-          <w:hyperlink w:anchor="_Toc98793295" w:history="1">
-            <w:r>
-              <w:rPr>
-                <w:rStyle w:val="Hyperlink"/>
-                <w:rFonts w:ascii="Arial" w:hAnsi="Arial" w:cs="Arial"/>
-                <w:noProof/>
-                <w:sz w:val="24"/>
-                <w:szCs w:val="24"/>
-                <w:lang w:val="sr-Latn-RS"/>
-              </w:rPr>
-              <w:t>1.1</w:t>
-            </w:r>
-            <w:r>
-              <w:rPr>
-                <w:rFonts w:ascii="Arial" w:eastAsiaTheme="minorEastAsia" w:hAnsi="Arial" w:cs="Arial"/>
-                <w:noProof/>
-                <w:sz w:val="24"/>
-                <w:szCs w:val="24"/>
-                <w:lang w:val="sr-Cyrl-RS" w:eastAsia="sr-Cyrl-RS"/>
-              </w:rPr>
-              <w:tab/>
-            </w:r>
-            <w:r>
-              <w:rPr>
-                <w:rStyle w:val="Hyperlink"/>
-                <w:rFonts w:ascii="Arial" w:hAnsi="Arial" w:cs="Arial"/>
-                <w:noProof/>
-                <w:sz w:val="24"/>
-                <w:szCs w:val="24"/>
-                <w:lang w:val="sr-Latn-RS"/>
-              </w:rPr>
-              <w:t>Rezime</w:t>
-            </w:r>
-            <w:r>
-              <w:rPr>
-                <w:rFonts w:ascii="Arial" w:hAnsi="Arial" w:cs="Arial"/>
-                <w:noProof/>
-                <w:webHidden/>
-                <w:sz w:val="24"/>
-                <w:szCs w:val="24"/>
-              </w:rPr>
-              <w:tab/>
-            </w:r>
-            <w:r>
-              <w:rPr>
-                <w:rFonts w:ascii="Arial" w:hAnsi="Arial" w:cs="Arial"/>
-                <w:noProof/>
-                <w:webHidden/>
-                <w:sz w:val="24"/>
-                <w:szCs w:val="24"/>
-              </w:rPr>
-              <w:fldChar w:fldCharType="begin"/>
-            </w:r>
-            <w:r>
-              <w:rPr>
-                <w:rFonts w:ascii="Arial" w:hAnsi="Arial" w:cs="Arial"/>
-                <w:noProof/>
-                <w:webHidden/>
-                <w:sz w:val="24"/>
-                <w:szCs w:val="24"/>
-              </w:rPr>
-              <w:instrText xml:space="preserve"> PAGEREF _Toc98793295 \h </w:instrText>
-            </w:r>
-            <w:r>
-              <w:rPr>
-                <w:rFonts w:ascii="Arial" w:hAnsi="Arial" w:cs="Arial"/>
-                <w:noProof/>
-                <w:webHidden/>
-                <w:sz w:val="24"/>
-                <w:szCs w:val="24"/>
-              </w:rPr>
-            </w:r>
-            <w:r>
-              <w:rPr>
-                <w:rFonts w:ascii="Arial" w:hAnsi="Arial" w:cs="Arial"/>
-                <w:noProof/>
-                <w:webHidden/>
-                <w:sz w:val="24"/>
-                <w:szCs w:val="24"/>
-              </w:rPr>
-              <w:fldChar w:fldCharType="separate"/>
-            </w:r>
-            <w:r>
-              <w:rPr>
-                <w:rFonts w:ascii="Arial" w:hAnsi="Arial" w:cs="Arial"/>
-                <w:noProof/>
-                <w:webHidden/>
-                <w:sz w:val="24"/>
-                <w:szCs w:val="24"/>
-              </w:rPr>
-              <w:t>1</w:t>
-            </w:r>
-            <w:r>
-              <w:rPr>
-                <w:rFonts w:ascii="Arial" w:hAnsi="Arial" w:cs="Arial"/>
-                <w:noProof/>
-                <w:webHidden/>
-                <w:sz w:val="24"/>
-                <w:szCs w:val="24"/>
-              </w:rPr>
-              <w:fldChar w:fldCharType="end"/>
-            </w:r>
-          </w:hyperlink>
-        </w:p>
-        <w:p>
-          <w:pPr>
-            <w:pStyle w:val="TOC2"/>
-            <w:tabs>
-              <w:tab w:val="left" w:pos="880"/>
-              <w:tab w:val="right" w:leader="dot" w:pos="9350"/>
-            </w:tabs>
-            <w:rPr>
-              <w:rFonts w:ascii="Arial" w:eastAsiaTheme="minorEastAsia" w:hAnsi="Arial" w:cs="Arial"/>
-              <w:noProof/>
-              <w:sz w:val="24"/>
-              <w:szCs w:val="24"/>
-              <w:lang w:val="sr-Cyrl-RS" w:eastAsia="sr-Cyrl-RS"/>
-            </w:rPr>
-          </w:pPr>
-          <w:hyperlink w:anchor="_Toc98793296" w:history="1">
-            <w:r>
-              <w:rPr>
-                <w:rStyle w:val="Hyperlink"/>
-                <w:rFonts w:ascii="Arial" w:hAnsi="Arial" w:cs="Arial"/>
-                <w:noProof/>
-                <w:sz w:val="24"/>
-                <w:szCs w:val="24"/>
-                <w:lang w:val="sr-Latn-RS"/>
-              </w:rPr>
-              <w:t>1.2</w:t>
-            </w:r>
-            <w:r>
-              <w:rPr>
-                <w:rFonts w:ascii="Arial" w:eastAsiaTheme="minorEastAsia" w:hAnsi="Arial" w:cs="Arial"/>
-                <w:noProof/>
-                <w:sz w:val="24"/>
-                <w:szCs w:val="24"/>
-                <w:lang w:val="sr-Cyrl-RS" w:eastAsia="sr-Cyrl-RS"/>
-              </w:rPr>
-              <w:tab/>
-            </w:r>
-            <w:r>
-              <w:rPr>
-                <w:rStyle w:val="Hyperlink"/>
-                <w:rFonts w:ascii="Arial" w:hAnsi="Arial" w:cs="Arial"/>
-                <w:noProof/>
-                <w:sz w:val="24"/>
-                <w:szCs w:val="24"/>
-                <w:lang w:val="sr-Latn-RS"/>
-              </w:rPr>
-              <w:t>Namena dokumenta i ciljne grupe</w:t>
-            </w:r>
-            <w:r>
-              <w:rPr>
-                <w:rFonts w:ascii="Arial" w:hAnsi="Arial" w:cs="Arial"/>
-                <w:noProof/>
-                <w:webHidden/>
-                <w:sz w:val="24"/>
-                <w:szCs w:val="24"/>
-              </w:rPr>
-              <w:tab/>
-            </w:r>
-            <w:r>
-              <w:rPr>
-                <w:rFonts w:ascii="Arial" w:hAnsi="Arial" w:cs="Arial"/>
-                <w:noProof/>
-                <w:webHidden/>
-                <w:sz w:val="24"/>
-                <w:szCs w:val="24"/>
-              </w:rPr>
-              <w:fldChar w:fldCharType="begin"/>
-            </w:r>
-            <w:r>
-              <w:rPr>
-                <w:rFonts w:ascii="Arial" w:hAnsi="Arial" w:cs="Arial"/>
-                <w:noProof/>
-                <w:webHidden/>
-                <w:sz w:val="24"/>
-                <w:szCs w:val="24"/>
-              </w:rPr>
-              <w:instrText xml:space="preserve"> PAGEREF _Toc98793296 \h </w:instrText>
-            </w:r>
-            <w:r>
-              <w:rPr>
-                <w:rFonts w:ascii="Arial" w:hAnsi="Arial" w:cs="Arial"/>
-                <w:noProof/>
-                <w:webHidden/>
-                <w:sz w:val="24"/>
-                <w:szCs w:val="24"/>
-              </w:rPr>
-            </w:r>
-            <w:r>
-              <w:rPr>
-                <w:rFonts w:ascii="Arial" w:hAnsi="Arial" w:cs="Arial"/>
-                <w:noProof/>
-                <w:webHidden/>
-                <w:sz w:val="24"/>
-                <w:szCs w:val="24"/>
-              </w:rPr>
-              <w:fldChar w:fldCharType="separate"/>
-            </w:r>
-            <w:r>
-              <w:rPr>
-                <w:rFonts w:ascii="Arial" w:hAnsi="Arial" w:cs="Arial"/>
-                <w:noProof/>
-                <w:webHidden/>
-                <w:sz w:val="24"/>
-                <w:szCs w:val="24"/>
-              </w:rPr>
-              <w:t>1</w:t>
-            </w:r>
-            <w:r>
-              <w:rPr>
-                <w:rFonts w:ascii="Arial" w:hAnsi="Arial" w:cs="Arial"/>
-                <w:noProof/>
-                <w:webHidden/>
-                <w:sz w:val="24"/>
-                <w:szCs w:val="24"/>
-              </w:rPr>
-              <w:fldChar w:fldCharType="end"/>
-            </w:r>
-          </w:hyperlink>
-        </w:p>
-        <w:p>
-          <w:pPr>
-            <w:pStyle w:val="TOC2"/>
-            <w:tabs>
-              <w:tab w:val="left" w:pos="880"/>
-              <w:tab w:val="right" w:leader="dot" w:pos="9350"/>
-            </w:tabs>
-            <w:rPr>
-              <w:rFonts w:ascii="Arial" w:eastAsiaTheme="minorEastAsia" w:hAnsi="Arial" w:cs="Arial"/>
-              <w:noProof/>
-              <w:sz w:val="24"/>
-              <w:szCs w:val="24"/>
-              <w:lang w:val="sr-Cyrl-RS" w:eastAsia="sr-Cyrl-RS"/>
-            </w:rPr>
-          </w:pPr>
-          <w:hyperlink w:anchor="_Toc98793297" w:history="1">
-            <w:r>
-              <w:rPr>
-                <w:rStyle w:val="Hyperlink"/>
-                <w:rFonts w:ascii="Arial" w:hAnsi="Arial" w:cs="Arial"/>
-                <w:noProof/>
-                <w:sz w:val="24"/>
-                <w:szCs w:val="24"/>
-                <w:lang w:val="sr-Latn-RS"/>
-              </w:rPr>
-              <w:t>1.3</w:t>
-            </w:r>
-            <w:r>
-              <w:rPr>
-                <w:rFonts w:ascii="Arial" w:eastAsiaTheme="minorEastAsia" w:hAnsi="Arial" w:cs="Arial"/>
-                <w:noProof/>
-                <w:sz w:val="24"/>
-                <w:szCs w:val="24"/>
-                <w:lang w:val="sr-Cyrl-RS" w:eastAsia="sr-Cyrl-RS"/>
-              </w:rPr>
-              <w:tab/>
-            </w:r>
-            <w:r>
-              <w:rPr>
-                <w:rStyle w:val="Hyperlink"/>
-                <w:rFonts w:ascii="Arial" w:hAnsi="Arial" w:cs="Arial"/>
-                <w:noProof/>
-                <w:sz w:val="24"/>
-                <w:szCs w:val="24"/>
-                <w:lang w:val="sr-Latn-RS"/>
-              </w:rPr>
-              <w:t>Reference</w:t>
-            </w:r>
-            <w:r>
-              <w:rPr>
-                <w:rFonts w:ascii="Arial" w:hAnsi="Arial" w:cs="Arial"/>
-                <w:noProof/>
-                <w:webHidden/>
-                <w:sz w:val="24"/>
-                <w:szCs w:val="24"/>
-              </w:rPr>
-              <w:tab/>
-            </w:r>
-            <w:r>
-              <w:rPr>
-                <w:rFonts w:ascii="Arial" w:hAnsi="Arial" w:cs="Arial"/>
-                <w:noProof/>
-                <w:webHidden/>
-                <w:sz w:val="24"/>
-                <w:szCs w:val="24"/>
-              </w:rPr>
-              <w:fldChar w:fldCharType="begin"/>
-            </w:r>
-            <w:r>
-              <w:rPr>
-                <w:rFonts w:ascii="Arial" w:hAnsi="Arial" w:cs="Arial"/>
-                <w:noProof/>
-                <w:webHidden/>
-                <w:sz w:val="24"/>
-                <w:szCs w:val="24"/>
-              </w:rPr>
-              <w:instrText xml:space="preserve"> PAGEREF _Toc98793297 \h </w:instrText>
-            </w:r>
-            <w:r>
-              <w:rPr>
-                <w:rFonts w:ascii="Arial" w:hAnsi="Arial" w:cs="Arial"/>
-                <w:noProof/>
-                <w:webHidden/>
-                <w:sz w:val="24"/>
-                <w:szCs w:val="24"/>
-              </w:rPr>
-            </w:r>
-            <w:r>
-              <w:rPr>
-                <w:rFonts w:ascii="Arial" w:hAnsi="Arial" w:cs="Arial"/>
-                <w:noProof/>
-                <w:webHidden/>
-                <w:sz w:val="24"/>
-                <w:szCs w:val="24"/>
-              </w:rPr>
-              <w:fldChar w:fldCharType="separate"/>
-            </w:r>
-            <w:r>
-              <w:rPr>
-                <w:rFonts w:ascii="Arial" w:hAnsi="Arial" w:cs="Arial"/>
-                <w:noProof/>
-                <w:webHidden/>
-                <w:sz w:val="24"/>
-                <w:szCs w:val="24"/>
-              </w:rPr>
-              <w:t>1</w:t>
-            </w:r>
-            <w:r>
-              <w:rPr>
-                <w:rFonts w:ascii="Arial" w:hAnsi="Arial" w:cs="Arial"/>
-                <w:noProof/>
-                <w:webHidden/>
-                <w:sz w:val="24"/>
-                <w:szCs w:val="24"/>
-              </w:rPr>
-              <w:fldChar w:fldCharType="end"/>
-            </w:r>
-          </w:hyperlink>
-        </w:p>
-        <w:p>
-          <w:pPr>
-            <w:pStyle w:val="TOC2"/>
-            <w:tabs>
-              <w:tab w:val="left" w:pos="880"/>
-              <w:tab w:val="right" w:leader="dot" w:pos="9350"/>
-            </w:tabs>
-            <w:rPr>
-              <w:rFonts w:ascii="Arial" w:eastAsiaTheme="minorEastAsia" w:hAnsi="Arial" w:cs="Arial"/>
-              <w:noProof/>
-              <w:sz w:val="24"/>
-              <w:szCs w:val="24"/>
-              <w:lang w:val="sr-Cyrl-RS" w:eastAsia="sr-Cyrl-RS"/>
-            </w:rPr>
-          </w:pPr>
-          <w:hyperlink w:anchor="_Toc98793298" w:history="1">
-            <w:r>
-              <w:rPr>
-                <w:rStyle w:val="Hyperlink"/>
-                <w:rFonts w:ascii="Arial" w:hAnsi="Arial" w:cs="Arial"/>
-                <w:noProof/>
-                <w:sz w:val="24"/>
-                <w:szCs w:val="24"/>
-                <w:lang w:val="sr-Latn-RS"/>
-              </w:rPr>
-              <w:t>1.4</w:t>
-            </w:r>
-            <w:r>
-              <w:rPr>
-                <w:rFonts w:ascii="Arial" w:eastAsiaTheme="minorEastAsia" w:hAnsi="Arial" w:cs="Arial"/>
-                <w:noProof/>
-                <w:sz w:val="24"/>
-                <w:szCs w:val="24"/>
-                <w:lang w:val="sr-Cyrl-RS" w:eastAsia="sr-Cyrl-RS"/>
-              </w:rPr>
-              <w:tab/>
-            </w:r>
-            <w:r>
-              <w:rPr>
-                <w:rStyle w:val="Hyperlink"/>
-                <w:rFonts w:ascii="Arial" w:hAnsi="Arial" w:cs="Arial"/>
-                <w:noProof/>
-                <w:sz w:val="24"/>
-                <w:szCs w:val="24"/>
-                <w:lang w:val="sr-Latn-RS"/>
-              </w:rPr>
-              <w:t>Otvorena pitanja</w:t>
-            </w:r>
-            <w:r>
-              <w:rPr>
-                <w:rFonts w:ascii="Arial" w:hAnsi="Arial" w:cs="Arial"/>
-                <w:noProof/>
-                <w:webHidden/>
-                <w:sz w:val="24"/>
-                <w:szCs w:val="24"/>
-              </w:rPr>
-              <w:tab/>
-            </w:r>
-            <w:r>
-              <w:rPr>
-                <w:rFonts w:ascii="Arial" w:hAnsi="Arial" w:cs="Arial"/>
-                <w:noProof/>
-                <w:webHidden/>
-                <w:sz w:val="24"/>
-                <w:szCs w:val="24"/>
-              </w:rPr>
-              <w:fldChar w:fldCharType="begin"/>
-            </w:r>
-            <w:r>
-              <w:rPr>
-                <w:rFonts w:ascii="Arial" w:hAnsi="Arial" w:cs="Arial"/>
-                <w:noProof/>
-                <w:webHidden/>
-                <w:sz w:val="24"/>
-                <w:szCs w:val="24"/>
-              </w:rPr>
-              <w:instrText xml:space="preserve"> PAGEREF _Toc98793298 \h </w:instrText>
-            </w:r>
-            <w:r>
-              <w:rPr>
-                <w:rFonts w:ascii="Arial" w:hAnsi="Arial" w:cs="Arial"/>
-                <w:noProof/>
-                <w:webHidden/>
-                <w:sz w:val="24"/>
-                <w:szCs w:val="24"/>
-              </w:rPr>
-            </w:r>
-            <w:r>
-              <w:rPr>
-                <w:rFonts w:ascii="Arial" w:hAnsi="Arial" w:cs="Arial"/>
-                <w:noProof/>
-                <w:webHidden/>
-                <w:sz w:val="24"/>
-                <w:szCs w:val="24"/>
-              </w:rPr>
-              <w:fldChar w:fldCharType="separate"/>
-            </w:r>
-            <w:r>
-              <w:rPr>
-                <w:rFonts w:ascii="Arial" w:hAnsi="Arial" w:cs="Arial"/>
-                <w:noProof/>
-                <w:webHidden/>
-                <w:sz w:val="24"/>
-                <w:szCs w:val="24"/>
-              </w:rPr>
-              <w:t>1</w:t>
-            </w:r>
-            <w:r>
-              <w:rPr>
-                <w:rFonts w:ascii="Arial" w:hAnsi="Arial" w:cs="Arial"/>
-                <w:noProof/>
-                <w:webHidden/>
-                <w:sz w:val="24"/>
-                <w:szCs w:val="24"/>
-              </w:rPr>
-              <w:fldChar w:fldCharType="end"/>
-            </w:r>
-          </w:hyperlink>
-        </w:p>
-        <w:p>
-          <w:pPr>
-            <w:pStyle w:val="TOC1"/>
-            <w:tabs>
-              <w:tab w:val="left" w:pos="440"/>
-            </w:tabs>
-            <w:rPr>
-              <w:rFonts w:ascii="Arial" w:eastAsiaTheme="minorEastAsia" w:hAnsi="Arial" w:cs="Arial"/>
-              <w:noProof/>
-              <w:sz w:val="24"/>
-              <w:szCs w:val="24"/>
-              <w:lang w:val="sr-Cyrl-RS" w:eastAsia="sr-Cyrl-RS"/>
-            </w:rPr>
-          </w:pPr>
-          <w:hyperlink w:anchor="_Toc98793299" w:history="1">
-            <w:r>
-              <w:rPr>
-                <w:rStyle w:val="Hyperlink"/>
-                <w:rFonts w:ascii="Arial" w:hAnsi="Arial" w:cs="Arial"/>
-                <w:noProof/>
-                <w:sz w:val="24"/>
-                <w:szCs w:val="24"/>
-                <w:lang w:val="sr-Latn-RS"/>
-              </w:rPr>
-              <w:t>2</w:t>
-            </w:r>
-            <w:r>
-              <w:rPr>
-                <w:rFonts w:ascii="Arial" w:eastAsiaTheme="minorEastAsia" w:hAnsi="Arial" w:cs="Arial"/>
-                <w:noProof/>
-                <w:sz w:val="24"/>
-                <w:szCs w:val="24"/>
-                <w:lang w:val="sr-Cyrl-RS" w:eastAsia="sr-Cyrl-RS"/>
-              </w:rPr>
-              <w:tab/>
-            </w:r>
-            <w:r>
-              <w:rPr>
-                <w:rStyle w:val="Hyperlink"/>
-                <w:rFonts w:ascii="Arial" w:hAnsi="Arial" w:cs="Arial"/>
-                <w:noProof/>
-                <w:sz w:val="24"/>
-                <w:szCs w:val="24"/>
-                <w:lang w:val="sr-Latn-RS"/>
-              </w:rPr>
-              <w:t>Scenario administriranja sistema</w:t>
-            </w:r>
-            <w:r>
-              <w:rPr>
-                <w:rFonts w:ascii="Arial" w:hAnsi="Arial" w:cs="Arial"/>
-                <w:noProof/>
-                <w:webHidden/>
-                <w:sz w:val="24"/>
-                <w:szCs w:val="24"/>
-              </w:rPr>
-              <w:tab/>
-            </w:r>
-            <w:r>
-              <w:rPr>
-                <w:rFonts w:ascii="Arial" w:hAnsi="Arial" w:cs="Arial"/>
-                <w:noProof/>
-                <w:webHidden/>
-                <w:sz w:val="24"/>
-                <w:szCs w:val="24"/>
-              </w:rPr>
-              <w:fldChar w:fldCharType="begin"/>
-            </w:r>
-            <w:r>
-              <w:rPr>
-                <w:rFonts w:ascii="Arial" w:hAnsi="Arial" w:cs="Arial"/>
-                <w:noProof/>
-                <w:webHidden/>
-                <w:sz w:val="24"/>
-                <w:szCs w:val="24"/>
-              </w:rPr>
-              <w:instrText xml:space="preserve"> PAGEREF _Toc98793299 \h </w:instrText>
-            </w:r>
-            <w:r>
-              <w:rPr>
-                <w:rFonts w:ascii="Arial" w:hAnsi="Arial" w:cs="Arial"/>
-                <w:noProof/>
-                <w:webHidden/>
-                <w:sz w:val="24"/>
-                <w:szCs w:val="24"/>
-              </w:rPr>
-            </w:r>
-            <w:r>
-              <w:rPr>
-                <w:rFonts w:ascii="Arial" w:hAnsi="Arial" w:cs="Arial"/>
-                <w:noProof/>
-                <w:webHidden/>
-                <w:sz w:val="24"/>
-                <w:szCs w:val="24"/>
-              </w:rPr>
-              <w:fldChar w:fldCharType="separate"/>
-            </w:r>
-            <w:r>
-              <w:rPr>
-                <w:rFonts w:ascii="Arial" w:hAnsi="Arial" w:cs="Arial"/>
-                <w:noProof/>
-                <w:webHidden/>
-                <w:sz w:val="24"/>
-                <w:szCs w:val="24"/>
-              </w:rPr>
-              <w:t>1</w:t>
-            </w:r>
-            <w:r>
-              <w:rPr>
-                <w:rFonts w:ascii="Arial" w:hAnsi="Arial" w:cs="Arial"/>
-                <w:noProof/>
-                <w:webHidden/>
-                <w:sz w:val="24"/>
-                <w:szCs w:val="24"/>
-              </w:rPr>
-              <w:fldChar w:fldCharType="end"/>
-            </w:r>
-          </w:hyperlink>
-        </w:p>
-        <w:p>
-          <w:pPr>
-            <w:pStyle w:val="TOC2"/>
-            <w:tabs>
-              <w:tab w:val="left" w:pos="880"/>
-              <w:tab w:val="right" w:leader="dot" w:pos="9350"/>
-            </w:tabs>
-            <w:rPr>
-              <w:rFonts w:ascii="Arial" w:eastAsiaTheme="minorEastAsia" w:hAnsi="Arial" w:cs="Arial"/>
-              <w:noProof/>
-              <w:sz w:val="24"/>
-              <w:szCs w:val="24"/>
-              <w:lang w:val="sr-Cyrl-RS" w:eastAsia="sr-Cyrl-RS"/>
-            </w:rPr>
-          </w:pPr>
-          <w:hyperlink w:anchor="_Toc98793300" w:history="1">
-            <w:r>
-              <w:rPr>
-                <w:rStyle w:val="Hyperlink"/>
-                <w:rFonts w:ascii="Arial" w:hAnsi="Arial" w:cs="Arial"/>
-                <w:noProof/>
-                <w:sz w:val="24"/>
-                <w:szCs w:val="24"/>
-                <w:lang w:val="sr-Latn-RS"/>
-              </w:rPr>
-              <w:t>2.1</w:t>
-            </w:r>
-            <w:r>
-              <w:rPr>
-                <w:rFonts w:ascii="Arial" w:eastAsiaTheme="minorEastAsia" w:hAnsi="Arial" w:cs="Arial"/>
-                <w:noProof/>
-                <w:sz w:val="24"/>
-                <w:szCs w:val="24"/>
-                <w:lang w:val="sr-Cyrl-RS" w:eastAsia="sr-Cyrl-RS"/>
-              </w:rPr>
-              <w:tab/>
-            </w:r>
-            <w:r>
-              <w:rPr>
-                <w:rStyle w:val="Hyperlink"/>
-                <w:rFonts w:ascii="Arial" w:hAnsi="Arial" w:cs="Arial"/>
-                <w:noProof/>
-                <w:sz w:val="24"/>
-                <w:szCs w:val="24"/>
-                <w:lang w:val="sr-Latn-RS"/>
-              </w:rPr>
-              <w:t>Opis</w:t>
-            </w:r>
-            <w:r>
-              <w:rPr>
-                <w:rFonts w:ascii="Arial" w:hAnsi="Arial" w:cs="Arial"/>
-                <w:noProof/>
-                <w:webHidden/>
-                <w:sz w:val="24"/>
-                <w:szCs w:val="24"/>
-              </w:rPr>
-              <w:tab/>
-            </w:r>
-            <w:r>
-              <w:rPr>
-                <w:rFonts w:ascii="Arial" w:hAnsi="Arial" w:cs="Arial"/>
-                <w:noProof/>
-                <w:webHidden/>
-                <w:sz w:val="24"/>
-                <w:szCs w:val="24"/>
-              </w:rPr>
-              <w:fldChar w:fldCharType="begin"/>
-            </w:r>
-            <w:r>
-              <w:rPr>
-                <w:rFonts w:ascii="Arial" w:hAnsi="Arial" w:cs="Arial"/>
-                <w:noProof/>
-                <w:webHidden/>
-                <w:sz w:val="24"/>
-                <w:szCs w:val="24"/>
-              </w:rPr>
-              <w:instrText xml:space="preserve"> PAGEREF _Toc98793300 \h </w:instrText>
-            </w:r>
-            <w:r>
-              <w:rPr>
-                <w:rFonts w:ascii="Arial" w:hAnsi="Arial" w:cs="Arial"/>
-                <w:noProof/>
-                <w:webHidden/>
-                <w:sz w:val="24"/>
-                <w:szCs w:val="24"/>
-              </w:rPr>
-            </w:r>
-            <w:r>
-              <w:rPr>
-                <w:rFonts w:ascii="Arial" w:hAnsi="Arial" w:cs="Arial"/>
-                <w:noProof/>
-                <w:webHidden/>
-                <w:sz w:val="24"/>
-                <w:szCs w:val="24"/>
-              </w:rPr>
-              <w:fldChar w:fldCharType="separate"/>
-            </w:r>
-            <w:r>
-              <w:rPr>
-                <w:rFonts w:ascii="Arial" w:hAnsi="Arial" w:cs="Arial"/>
-                <w:noProof/>
-                <w:webHidden/>
-                <w:sz w:val="24"/>
-                <w:szCs w:val="24"/>
-              </w:rPr>
-              <w:t>1</w:t>
-            </w:r>
-            <w:r>
-              <w:rPr>
-                <w:rFonts w:ascii="Arial" w:hAnsi="Arial" w:cs="Arial"/>
-                <w:noProof/>
-                <w:webHidden/>
-                <w:sz w:val="24"/>
-                <w:szCs w:val="24"/>
-              </w:rPr>
-              <w:fldChar w:fldCharType="end"/>
-            </w:r>
-          </w:hyperlink>
-        </w:p>
-        <w:p>
-          <w:pPr>
-            <w:pStyle w:val="TOC2"/>
-            <w:tabs>
-              <w:tab w:val="left" w:pos="880"/>
-              <w:tab w:val="right" w:leader="dot" w:pos="9350"/>
-            </w:tabs>
-            <w:rPr>
-              <w:rFonts w:ascii="Arial" w:eastAsiaTheme="minorEastAsia" w:hAnsi="Arial" w:cs="Arial"/>
-              <w:noProof/>
-              <w:sz w:val="24"/>
-              <w:szCs w:val="24"/>
-              <w:lang w:val="sr-Cyrl-RS" w:eastAsia="sr-Cyrl-RS"/>
-            </w:rPr>
-          </w:pPr>
-          <w:hyperlink w:anchor="_Toc98793301" w:history="1">
-            <w:r>
-              <w:rPr>
-                <w:rStyle w:val="Hyperlink"/>
-                <w:rFonts w:ascii="Arial" w:hAnsi="Arial" w:cs="Arial"/>
-                <w:noProof/>
-                <w:sz w:val="24"/>
-                <w:szCs w:val="24"/>
-                <w:lang w:val="sr-Latn-RS"/>
-              </w:rPr>
-              <w:t>2.2</w:t>
-            </w:r>
-            <w:r>
-              <w:rPr>
-                <w:rFonts w:ascii="Arial" w:eastAsiaTheme="minorEastAsia" w:hAnsi="Arial" w:cs="Arial"/>
-                <w:noProof/>
-                <w:sz w:val="24"/>
-                <w:szCs w:val="24"/>
-                <w:lang w:val="sr-Cyrl-RS" w:eastAsia="sr-Cyrl-RS"/>
-              </w:rPr>
-              <w:tab/>
-            </w:r>
-            <w:r>
-              <w:rPr>
-                <w:rStyle w:val="Hyperlink"/>
-                <w:rFonts w:ascii="Arial" w:hAnsi="Arial" w:cs="Arial"/>
-                <w:noProof/>
-                <w:sz w:val="24"/>
-                <w:szCs w:val="24"/>
-                <w:lang w:val="sr-Latn-RS"/>
-              </w:rPr>
-              <w:t>Tok događaja</w:t>
-            </w:r>
-            <w:r>
-              <w:rPr>
-                <w:rFonts w:ascii="Arial" w:hAnsi="Arial" w:cs="Arial"/>
-                <w:noProof/>
-                <w:webHidden/>
-                <w:sz w:val="24"/>
-                <w:szCs w:val="24"/>
-              </w:rPr>
-              <w:tab/>
-            </w:r>
-            <w:r>
-              <w:rPr>
-                <w:rFonts w:ascii="Arial" w:hAnsi="Arial" w:cs="Arial"/>
-                <w:noProof/>
-                <w:webHidden/>
-                <w:sz w:val="24"/>
-                <w:szCs w:val="24"/>
-              </w:rPr>
-              <w:fldChar w:fldCharType="begin"/>
-            </w:r>
-            <w:r>
-              <w:rPr>
-                <w:rFonts w:ascii="Arial" w:hAnsi="Arial" w:cs="Arial"/>
-                <w:noProof/>
-                <w:webHidden/>
-                <w:sz w:val="24"/>
-                <w:szCs w:val="24"/>
-              </w:rPr>
-              <w:instrText xml:space="preserve"> PAGEREF _Toc98793301 \h </w:instrText>
-            </w:r>
-            <w:r>
-              <w:rPr>
-                <w:rFonts w:ascii="Arial" w:hAnsi="Arial" w:cs="Arial"/>
-                <w:noProof/>
-                <w:webHidden/>
-                <w:sz w:val="24"/>
-                <w:szCs w:val="24"/>
-              </w:rPr>
-            </w:r>
-            <w:r>
-              <w:rPr>
-                <w:rFonts w:ascii="Arial" w:hAnsi="Arial" w:cs="Arial"/>
-                <w:noProof/>
-                <w:webHidden/>
-                <w:sz w:val="24"/>
-                <w:szCs w:val="24"/>
-              </w:rPr>
-              <w:fldChar w:fldCharType="separate"/>
-            </w:r>
-            <w:r>
-              <w:rPr>
-                <w:rFonts w:ascii="Arial" w:hAnsi="Arial" w:cs="Arial"/>
-                <w:noProof/>
-                <w:webHidden/>
-                <w:sz w:val="24"/>
-                <w:szCs w:val="24"/>
-              </w:rPr>
-              <w:t>1</w:t>
-            </w:r>
-            <w:r>
-              <w:rPr>
-                <w:rFonts w:ascii="Arial" w:hAnsi="Arial" w:cs="Arial"/>
-                <w:noProof/>
-                <w:webHidden/>
-                <w:sz w:val="24"/>
-                <w:szCs w:val="24"/>
-              </w:rPr>
-              <w:fldChar w:fldCharType="end"/>
-            </w:r>
-          </w:hyperlink>
-        </w:p>
-        <w:p>
-          <w:pPr>
-            <w:pStyle w:val="TOC3"/>
-            <w:tabs>
-              <w:tab w:val="left" w:pos="1320"/>
-              <w:tab w:val="right" w:leader="dot" w:pos="9350"/>
-            </w:tabs>
-            <w:rPr>
-              <w:rFonts w:ascii="Arial" w:hAnsi="Arial" w:cs="Arial"/>
-              <w:noProof/>
-              <w:sz w:val="24"/>
-              <w:szCs w:val="24"/>
-              <w:lang w:val="sr-Cyrl-RS" w:eastAsia="sr-Cyrl-RS"/>
-            </w:rPr>
-          </w:pPr>
-          <w:hyperlink w:anchor="_Toc98793302" w:history="1">
-            <w:r>
-              <w:rPr>
-                <w:rStyle w:val="Hyperlink"/>
-                <w:rFonts w:ascii="Arial" w:hAnsi="Arial" w:cs="Arial"/>
-                <w:noProof/>
-                <w:sz w:val="24"/>
-                <w:szCs w:val="24"/>
-                <w:lang w:val="sr-Latn-RS"/>
-              </w:rPr>
-              <w:t>2.2.1</w:t>
-            </w:r>
-            <w:r>
-              <w:rPr>
-                <w:rFonts w:ascii="Arial" w:hAnsi="Arial" w:cs="Arial"/>
-                <w:noProof/>
-                <w:sz w:val="24"/>
-                <w:szCs w:val="24"/>
-                <w:lang w:val="sr-Cyrl-RS" w:eastAsia="sr-Cyrl-RS"/>
-              </w:rPr>
-              <w:tab/>
-            </w:r>
-            <w:r>
-              <w:rPr>
-                <w:rStyle w:val="Hyperlink"/>
-                <w:rFonts w:ascii="Arial" w:hAnsi="Arial" w:cs="Arial"/>
-                <w:noProof/>
-                <w:sz w:val="24"/>
-                <w:szCs w:val="24"/>
-                <w:lang w:val="sr-Latn-RS"/>
-              </w:rPr>
-              <w:t>Autorizovani korisnik otvara stranicu</w:t>
-            </w:r>
-            <w:r>
-              <w:rPr>
-                <w:rFonts w:ascii="Arial" w:hAnsi="Arial" w:cs="Arial"/>
-                <w:noProof/>
-                <w:webHidden/>
-                <w:sz w:val="24"/>
-                <w:szCs w:val="24"/>
-              </w:rPr>
-              <w:tab/>
-            </w:r>
-            <w:r>
-              <w:rPr>
-                <w:rFonts w:ascii="Arial" w:hAnsi="Arial" w:cs="Arial"/>
-                <w:noProof/>
-                <w:webHidden/>
-                <w:sz w:val="24"/>
-                <w:szCs w:val="24"/>
-              </w:rPr>
-              <w:fldChar w:fldCharType="begin"/>
-            </w:r>
-            <w:r>
-              <w:rPr>
-                <w:rFonts w:ascii="Arial" w:hAnsi="Arial" w:cs="Arial"/>
-                <w:noProof/>
-                <w:webHidden/>
-                <w:sz w:val="24"/>
-                <w:szCs w:val="24"/>
-              </w:rPr>
-              <w:instrText xml:space="preserve"> PAGEREF _Toc98793302 \h </w:instrText>
-            </w:r>
-            <w:r>
-              <w:rPr>
-                <w:rFonts w:ascii="Arial" w:hAnsi="Arial" w:cs="Arial"/>
-                <w:noProof/>
-                <w:webHidden/>
-                <w:sz w:val="24"/>
-                <w:szCs w:val="24"/>
-              </w:rPr>
-            </w:r>
-            <w:r>
-              <w:rPr>
-                <w:rFonts w:ascii="Arial" w:hAnsi="Arial" w:cs="Arial"/>
-                <w:noProof/>
-                <w:webHidden/>
-                <w:sz w:val="24"/>
-                <w:szCs w:val="24"/>
-              </w:rPr>
-              <w:fldChar w:fldCharType="separate"/>
-            </w:r>
-            <w:r>
-              <w:rPr>
-                <w:rFonts w:ascii="Arial" w:hAnsi="Arial" w:cs="Arial"/>
-                <w:noProof/>
-                <w:webHidden/>
-                <w:sz w:val="24"/>
-                <w:szCs w:val="24"/>
-              </w:rPr>
-              <w:t>1</w:t>
-            </w:r>
-            <w:r>
-              <w:rPr>
-                <w:rFonts w:ascii="Arial" w:hAnsi="Arial" w:cs="Arial"/>
-                <w:noProof/>
-                <w:webHidden/>
-                <w:sz w:val="24"/>
-                <w:szCs w:val="24"/>
-              </w:rPr>
-              <w:fldChar w:fldCharType="end"/>
-            </w:r>
-          </w:hyperlink>
-        </w:p>
-        <w:p>
-          <w:pPr>
-            <w:pStyle w:val="TOC3"/>
-            <w:tabs>
-              <w:tab w:val="left" w:pos="1320"/>
-              <w:tab w:val="right" w:leader="dot" w:pos="9350"/>
-            </w:tabs>
-            <w:rPr>
-              <w:rFonts w:ascii="Arial" w:hAnsi="Arial" w:cs="Arial"/>
-              <w:noProof/>
-              <w:sz w:val="24"/>
-              <w:szCs w:val="24"/>
-              <w:lang w:val="sr-Cyrl-RS" w:eastAsia="sr-Cyrl-RS"/>
-            </w:rPr>
-          </w:pPr>
-          <w:hyperlink w:anchor="_Toc98793303" w:history="1">
-            <w:r>
-              <w:rPr>
-                <w:rStyle w:val="Hyperlink"/>
-                <w:rFonts w:ascii="Arial" w:hAnsi="Arial" w:cs="Arial"/>
-                <w:i/>
-                <w:iCs/>
-                <w:noProof/>
-                <w:sz w:val="24"/>
-                <w:szCs w:val="24"/>
-                <w:lang w:val="sr-Latn-RS"/>
-              </w:rPr>
-              <w:t>2.2.2</w:t>
-            </w:r>
-            <w:r>
-              <w:rPr>
-                <w:rFonts w:ascii="Arial" w:hAnsi="Arial" w:cs="Arial"/>
-                <w:noProof/>
-                <w:sz w:val="24"/>
-                <w:szCs w:val="24"/>
-                <w:lang w:val="sr-Cyrl-RS" w:eastAsia="sr-Cyrl-RS"/>
-              </w:rPr>
-              <w:tab/>
-            </w:r>
-            <w:r>
-              <w:rPr>
-                <w:rStyle w:val="Hyperlink"/>
-                <w:rFonts w:ascii="Arial" w:hAnsi="Arial" w:cs="Arial"/>
-                <w:i/>
-                <w:iCs/>
-                <w:noProof/>
-                <w:sz w:val="24"/>
-                <w:szCs w:val="24"/>
-                <w:lang w:val="sr-Latn-RS"/>
-              </w:rPr>
-              <w:t>Alternativni tok – neautorizovani korisnik pristupa stranici</w:t>
-            </w:r>
-            <w:r>
-              <w:rPr>
-                <w:rFonts w:ascii="Arial" w:hAnsi="Arial" w:cs="Arial"/>
-                <w:noProof/>
-                <w:webHidden/>
-                <w:sz w:val="24"/>
-                <w:szCs w:val="24"/>
-              </w:rPr>
-              <w:tab/>
-            </w:r>
-            <w:r>
-              <w:rPr>
-                <w:rFonts w:ascii="Arial" w:hAnsi="Arial" w:cs="Arial"/>
-                <w:noProof/>
-                <w:webHidden/>
-                <w:sz w:val="24"/>
-                <w:szCs w:val="24"/>
-              </w:rPr>
-              <w:fldChar w:fldCharType="begin"/>
-            </w:r>
-            <w:r>
-              <w:rPr>
-                <w:rFonts w:ascii="Arial" w:hAnsi="Arial" w:cs="Arial"/>
-                <w:noProof/>
-                <w:webHidden/>
-                <w:sz w:val="24"/>
-                <w:szCs w:val="24"/>
-              </w:rPr>
-              <w:instrText xml:space="preserve"> PAGEREF _Toc98793303 \h </w:instrText>
-            </w:r>
-            <w:r>
-              <w:rPr>
-                <w:rFonts w:ascii="Arial" w:hAnsi="Arial" w:cs="Arial"/>
-                <w:noProof/>
-                <w:webHidden/>
-                <w:sz w:val="24"/>
-                <w:szCs w:val="24"/>
-              </w:rPr>
-            </w:r>
-            <w:r>
-              <w:rPr>
-                <w:rFonts w:ascii="Arial" w:hAnsi="Arial" w:cs="Arial"/>
-                <w:noProof/>
-                <w:webHidden/>
-                <w:sz w:val="24"/>
-                <w:szCs w:val="24"/>
-              </w:rPr>
-              <w:fldChar w:fldCharType="separate"/>
-            </w:r>
-            <w:r>
-              <w:rPr>
-                <w:rFonts w:ascii="Arial" w:hAnsi="Arial" w:cs="Arial"/>
-                <w:noProof/>
-                <w:webHidden/>
-                <w:sz w:val="24"/>
-                <w:szCs w:val="24"/>
-              </w:rPr>
-              <w:t>2</w:t>
-            </w:r>
-            <w:r>
-              <w:rPr>
-                <w:rFonts w:ascii="Arial" w:hAnsi="Arial" w:cs="Arial"/>
-                <w:noProof/>
-                <w:webHidden/>
-                <w:sz w:val="24"/>
-                <w:szCs w:val="24"/>
-              </w:rPr>
-              <w:fldChar w:fldCharType="end"/>
-            </w:r>
-          </w:hyperlink>
-        </w:p>
-        <w:p>
-          <w:pPr>
-            <w:pStyle w:val="TOC3"/>
-            <w:tabs>
-              <w:tab w:val="left" w:pos="1320"/>
-              <w:tab w:val="right" w:leader="dot" w:pos="9350"/>
-            </w:tabs>
-            <w:rPr>
-              <w:rFonts w:ascii="Arial" w:hAnsi="Arial" w:cs="Arial"/>
-              <w:noProof/>
-              <w:sz w:val="24"/>
-              <w:szCs w:val="24"/>
-              <w:lang w:val="sr-Cyrl-RS" w:eastAsia="sr-Cyrl-RS"/>
-            </w:rPr>
-          </w:pPr>
-          <w:hyperlink w:anchor="_Toc98793304" w:history="1">
-            <w:r>
-              <w:rPr>
-                <w:rStyle w:val="Hyperlink"/>
-                <w:rFonts w:ascii="Arial" w:hAnsi="Arial" w:cs="Arial"/>
-                <w:noProof/>
-                <w:sz w:val="24"/>
-                <w:szCs w:val="24"/>
-                <w:lang w:val="sr-Latn-RS"/>
-              </w:rPr>
-              <w:t>2.2.3</w:t>
-            </w:r>
-            <w:r>
-              <w:rPr>
-                <w:rFonts w:ascii="Arial" w:hAnsi="Arial" w:cs="Arial"/>
-                <w:noProof/>
-                <w:sz w:val="24"/>
-                <w:szCs w:val="24"/>
-                <w:lang w:val="sr-Cyrl-RS" w:eastAsia="sr-Cyrl-RS"/>
-              </w:rPr>
-              <w:tab/>
-            </w:r>
-            <w:r>
-              <w:rPr>
-                <w:rStyle w:val="Hyperlink"/>
-                <w:rFonts w:ascii="Arial" w:hAnsi="Arial" w:cs="Arial"/>
-                <w:noProof/>
-                <w:sz w:val="24"/>
-                <w:szCs w:val="24"/>
-                <w:lang w:val="sr-Latn-RS"/>
-              </w:rPr>
-              <w:t>Korisnik briše stavku</w:t>
-            </w:r>
-            <w:r>
-              <w:rPr>
-                <w:rFonts w:ascii="Arial" w:hAnsi="Arial" w:cs="Arial"/>
-                <w:noProof/>
-                <w:webHidden/>
-                <w:sz w:val="24"/>
-                <w:szCs w:val="24"/>
-              </w:rPr>
-              <w:tab/>
-            </w:r>
-            <w:r>
-              <w:rPr>
-                <w:rFonts w:ascii="Arial" w:hAnsi="Arial" w:cs="Arial"/>
-                <w:noProof/>
-                <w:webHidden/>
-                <w:sz w:val="24"/>
-                <w:szCs w:val="24"/>
-              </w:rPr>
-              <w:fldChar w:fldCharType="begin"/>
-            </w:r>
-            <w:r>
-              <w:rPr>
-                <w:rFonts w:ascii="Arial" w:hAnsi="Arial" w:cs="Arial"/>
-                <w:noProof/>
-                <w:webHidden/>
-                <w:sz w:val="24"/>
-                <w:szCs w:val="24"/>
-              </w:rPr>
-              <w:instrText xml:space="preserve"> PAGEREF _Toc98793304 \h </w:instrText>
-            </w:r>
-            <w:r>
-              <w:rPr>
-                <w:rFonts w:ascii="Arial" w:hAnsi="Arial" w:cs="Arial"/>
-                <w:noProof/>
-                <w:webHidden/>
-                <w:sz w:val="24"/>
-                <w:szCs w:val="24"/>
-              </w:rPr>
-            </w:r>
-            <w:r>
-              <w:rPr>
-                <w:rFonts w:ascii="Arial" w:hAnsi="Arial" w:cs="Arial"/>
-                <w:noProof/>
-                <w:webHidden/>
-                <w:sz w:val="24"/>
-                <w:szCs w:val="24"/>
-              </w:rPr>
-              <w:fldChar w:fldCharType="separate"/>
-            </w:r>
-            <w:r>
-              <w:rPr>
-                <w:rFonts w:ascii="Arial" w:hAnsi="Arial" w:cs="Arial"/>
-                <w:noProof/>
-                <w:webHidden/>
-                <w:sz w:val="24"/>
-                <w:szCs w:val="24"/>
-              </w:rPr>
-              <w:t>2</w:t>
-            </w:r>
-            <w:r>
-              <w:rPr>
-                <w:rFonts w:ascii="Arial" w:hAnsi="Arial" w:cs="Arial"/>
-                <w:noProof/>
-                <w:webHidden/>
-                <w:sz w:val="24"/>
-                <w:szCs w:val="24"/>
-              </w:rPr>
-              <w:fldChar w:fldCharType="end"/>
-            </w:r>
-          </w:hyperlink>
-        </w:p>
-        <w:p>
-          <w:pPr>
-            <w:pStyle w:val="TOC3"/>
-            <w:tabs>
-              <w:tab w:val="left" w:pos="1320"/>
-              <w:tab w:val="right" w:leader="dot" w:pos="9350"/>
-            </w:tabs>
-            <w:rPr>
-              <w:rFonts w:ascii="Arial" w:hAnsi="Arial" w:cs="Arial"/>
-              <w:noProof/>
-              <w:sz w:val="24"/>
-              <w:szCs w:val="24"/>
-              <w:lang w:val="sr-Cyrl-RS" w:eastAsia="sr-Cyrl-RS"/>
-            </w:rPr>
-          </w:pPr>
-          <w:hyperlink w:anchor="_Toc98793305" w:history="1">
-            <w:r>
-              <w:rPr>
-                <w:rStyle w:val="Hyperlink"/>
-                <w:rFonts w:ascii="Arial" w:hAnsi="Arial" w:cs="Arial"/>
-                <w:noProof/>
-                <w:sz w:val="24"/>
-                <w:szCs w:val="24"/>
-                <w:lang w:val="sr-Latn-RS"/>
-              </w:rPr>
-              <w:t>2.2.4</w:t>
-            </w:r>
-            <w:r>
-              <w:rPr>
-                <w:rFonts w:ascii="Arial" w:hAnsi="Arial" w:cs="Arial"/>
-                <w:noProof/>
-                <w:sz w:val="24"/>
-                <w:szCs w:val="24"/>
-                <w:lang w:val="sr-Cyrl-RS" w:eastAsia="sr-Cyrl-RS"/>
-              </w:rPr>
-              <w:tab/>
-            </w:r>
-            <w:r>
-              <w:rPr>
-                <w:rStyle w:val="Hyperlink"/>
-                <w:rFonts w:ascii="Arial" w:hAnsi="Arial" w:cs="Arial"/>
-                <w:noProof/>
-                <w:sz w:val="24"/>
-                <w:szCs w:val="24"/>
-                <w:lang w:val="sr-Latn-RS"/>
-              </w:rPr>
-              <w:t>Korisnik proverava novi status</w:t>
-            </w:r>
-            <w:r>
-              <w:rPr>
-                <w:rFonts w:ascii="Arial" w:hAnsi="Arial" w:cs="Arial"/>
-                <w:noProof/>
-                <w:webHidden/>
-                <w:sz w:val="24"/>
-                <w:szCs w:val="24"/>
-              </w:rPr>
-              <w:tab/>
-            </w:r>
-            <w:r>
-              <w:rPr>
-                <w:rFonts w:ascii="Arial" w:hAnsi="Arial" w:cs="Arial"/>
-                <w:noProof/>
-                <w:webHidden/>
-                <w:sz w:val="24"/>
-                <w:szCs w:val="24"/>
-              </w:rPr>
-              <w:fldChar w:fldCharType="begin"/>
-            </w:r>
-            <w:r>
-              <w:rPr>
-                <w:rFonts w:ascii="Arial" w:hAnsi="Arial" w:cs="Arial"/>
-                <w:noProof/>
-                <w:webHidden/>
-                <w:sz w:val="24"/>
-                <w:szCs w:val="24"/>
-              </w:rPr>
-              <w:instrText xml:space="preserve"> PAGEREF _Toc98793305 \h </w:instrText>
-            </w:r>
-            <w:r>
-              <w:rPr>
-                <w:rFonts w:ascii="Arial" w:hAnsi="Arial" w:cs="Arial"/>
-                <w:noProof/>
-                <w:webHidden/>
-                <w:sz w:val="24"/>
-                <w:szCs w:val="24"/>
-              </w:rPr>
-            </w:r>
-            <w:r>
-              <w:rPr>
-                <w:rFonts w:ascii="Arial" w:hAnsi="Arial" w:cs="Arial"/>
-                <w:noProof/>
-                <w:webHidden/>
-                <w:sz w:val="24"/>
-                <w:szCs w:val="24"/>
-              </w:rPr>
-              <w:fldChar w:fldCharType="separate"/>
-            </w:r>
-            <w:r>
-              <w:rPr>
-                <w:rFonts w:ascii="Arial" w:hAnsi="Arial" w:cs="Arial"/>
-                <w:noProof/>
-                <w:webHidden/>
-                <w:sz w:val="24"/>
-                <w:szCs w:val="24"/>
-              </w:rPr>
-              <w:t>2</w:t>
-            </w:r>
-            <w:r>
-              <w:rPr>
-                <w:rFonts w:ascii="Arial" w:hAnsi="Arial" w:cs="Arial"/>
-                <w:noProof/>
-                <w:webHidden/>
-                <w:sz w:val="24"/>
-                <w:szCs w:val="24"/>
-              </w:rPr>
-              <w:fldChar w:fldCharType="end"/>
-            </w:r>
-          </w:hyperlink>
-        </w:p>
-        <w:p>
-          <w:pPr>
-            <w:pStyle w:val="TOC2"/>
-            <w:tabs>
-              <w:tab w:val="left" w:pos="880"/>
-              <w:tab w:val="right" w:leader="dot" w:pos="9350"/>
-            </w:tabs>
-            <w:rPr>
-              <w:rFonts w:ascii="Arial" w:eastAsiaTheme="minorEastAsia" w:hAnsi="Arial" w:cs="Arial"/>
-              <w:noProof/>
-              <w:sz w:val="24"/>
-              <w:szCs w:val="24"/>
-              <w:lang w:val="sr-Cyrl-RS" w:eastAsia="sr-Cyrl-RS"/>
-            </w:rPr>
-          </w:pPr>
-          <w:hyperlink w:anchor="_Toc98793306" w:history="1">
-            <w:r>
-              <w:rPr>
-                <w:rStyle w:val="Hyperlink"/>
-                <w:rFonts w:ascii="Arial" w:hAnsi="Arial" w:cs="Arial"/>
-                <w:noProof/>
-                <w:sz w:val="24"/>
-                <w:szCs w:val="24"/>
-                <w:lang w:val="sr-Latn-RS"/>
-              </w:rPr>
-              <w:t>2.3</w:t>
-            </w:r>
-            <w:r>
-              <w:rPr>
-                <w:rFonts w:ascii="Arial" w:eastAsiaTheme="minorEastAsia" w:hAnsi="Arial" w:cs="Arial"/>
-                <w:noProof/>
-                <w:sz w:val="24"/>
-                <w:szCs w:val="24"/>
-                <w:lang w:val="sr-Cyrl-RS" w:eastAsia="sr-Cyrl-RS"/>
-              </w:rPr>
-              <w:tab/>
-            </w:r>
-            <w:r>
-              <w:rPr>
-                <w:rStyle w:val="Hyperlink"/>
-                <w:rFonts w:ascii="Arial" w:hAnsi="Arial" w:cs="Arial"/>
-                <w:noProof/>
-                <w:sz w:val="24"/>
-                <w:szCs w:val="24"/>
-                <w:lang w:val="sr-Latn-RS"/>
-              </w:rPr>
-              <w:t>Posebni zahtevi</w:t>
-            </w:r>
-            <w:r>
-              <w:rPr>
-                <w:rFonts w:ascii="Arial" w:hAnsi="Arial" w:cs="Arial"/>
-                <w:noProof/>
-                <w:webHidden/>
-                <w:sz w:val="24"/>
-                <w:szCs w:val="24"/>
-              </w:rPr>
-              <w:tab/>
-            </w:r>
-            <w:r>
-              <w:rPr>
-                <w:rFonts w:ascii="Arial" w:hAnsi="Arial" w:cs="Arial"/>
-                <w:noProof/>
-                <w:webHidden/>
-                <w:sz w:val="24"/>
-                <w:szCs w:val="24"/>
-              </w:rPr>
-              <w:fldChar w:fldCharType="begin"/>
-            </w:r>
-            <w:r>
-              <w:rPr>
-                <w:rFonts w:ascii="Arial" w:hAnsi="Arial" w:cs="Arial"/>
-                <w:noProof/>
-                <w:webHidden/>
-                <w:sz w:val="24"/>
-                <w:szCs w:val="24"/>
-              </w:rPr>
-              <w:instrText xml:space="preserve"> PAGEREF _Toc98793306 \h </w:instrText>
-            </w:r>
-            <w:r>
-              <w:rPr>
-                <w:rFonts w:ascii="Arial" w:hAnsi="Arial" w:cs="Arial"/>
-                <w:noProof/>
-                <w:webHidden/>
-                <w:sz w:val="24"/>
-                <w:szCs w:val="24"/>
-              </w:rPr>
-            </w:r>
-            <w:r>
-              <w:rPr>
-                <w:rFonts w:ascii="Arial" w:hAnsi="Arial" w:cs="Arial"/>
-                <w:noProof/>
-                <w:webHidden/>
-                <w:sz w:val="24"/>
-                <w:szCs w:val="24"/>
-              </w:rPr>
-              <w:fldChar w:fldCharType="separate"/>
-            </w:r>
-            <w:r>
-              <w:rPr>
-                <w:rFonts w:ascii="Arial" w:hAnsi="Arial" w:cs="Arial"/>
-                <w:noProof/>
-                <w:webHidden/>
-                <w:sz w:val="24"/>
-                <w:szCs w:val="24"/>
-              </w:rPr>
-              <w:t>2</w:t>
-            </w:r>
-            <w:r>
-              <w:rPr>
-                <w:rFonts w:ascii="Arial" w:hAnsi="Arial" w:cs="Arial"/>
-                <w:noProof/>
-                <w:webHidden/>
-                <w:sz w:val="24"/>
-                <w:szCs w:val="24"/>
-              </w:rPr>
-              <w:fldChar w:fldCharType="end"/>
-            </w:r>
-          </w:hyperlink>
-        </w:p>
-        <w:p>
-          <w:pPr>
-            <w:pStyle w:val="TOC2"/>
-            <w:tabs>
-              <w:tab w:val="left" w:pos="880"/>
-              <w:tab w:val="right" w:leader="dot" w:pos="9350"/>
-            </w:tabs>
-            <w:rPr>
-              <w:rFonts w:ascii="Arial" w:eastAsiaTheme="minorEastAsia" w:hAnsi="Arial" w:cs="Arial"/>
-              <w:noProof/>
-              <w:sz w:val="24"/>
-              <w:szCs w:val="24"/>
-              <w:lang w:val="sr-Cyrl-RS" w:eastAsia="sr-Cyrl-RS"/>
-            </w:rPr>
-          </w:pPr>
-          <w:hyperlink w:anchor="_Toc98793307" w:history="1">
-            <w:r>
-              <w:rPr>
-                <w:rStyle w:val="Hyperlink"/>
-                <w:rFonts w:ascii="Arial" w:hAnsi="Arial" w:cs="Arial"/>
-                <w:noProof/>
-                <w:sz w:val="24"/>
-                <w:szCs w:val="24"/>
-                <w:lang w:val="sr-Latn-RS"/>
-              </w:rPr>
-              <w:t>2.4</w:t>
-            </w:r>
-            <w:r>
-              <w:rPr>
-                <w:rFonts w:ascii="Arial" w:eastAsiaTheme="minorEastAsia" w:hAnsi="Arial" w:cs="Arial"/>
-                <w:noProof/>
-                <w:sz w:val="24"/>
-                <w:szCs w:val="24"/>
-                <w:lang w:val="sr-Cyrl-RS" w:eastAsia="sr-Cyrl-RS"/>
-              </w:rPr>
-              <w:tab/>
-            </w:r>
-            <w:r>
-              <w:rPr>
-                <w:rStyle w:val="Hyperlink"/>
-                <w:rFonts w:ascii="Arial" w:hAnsi="Arial" w:cs="Arial"/>
-                <w:noProof/>
-                <w:sz w:val="24"/>
-                <w:szCs w:val="24"/>
-                <w:lang w:val="sr-Latn-RS"/>
-              </w:rPr>
-              <w:t>Preduslovi</w:t>
-            </w:r>
-            <w:r>
-              <w:rPr>
-                <w:rFonts w:ascii="Arial" w:hAnsi="Arial" w:cs="Arial"/>
-                <w:noProof/>
-                <w:webHidden/>
-                <w:sz w:val="24"/>
-                <w:szCs w:val="24"/>
-              </w:rPr>
-              <w:tab/>
-            </w:r>
-            <w:r>
-              <w:rPr>
-                <w:rFonts w:ascii="Arial" w:hAnsi="Arial" w:cs="Arial"/>
-                <w:noProof/>
-                <w:webHidden/>
-                <w:sz w:val="24"/>
-                <w:szCs w:val="24"/>
-              </w:rPr>
-              <w:fldChar w:fldCharType="begin"/>
-            </w:r>
-            <w:r>
-              <w:rPr>
-                <w:rFonts w:ascii="Arial" w:hAnsi="Arial" w:cs="Arial"/>
-                <w:noProof/>
-                <w:webHidden/>
-                <w:sz w:val="24"/>
-                <w:szCs w:val="24"/>
-              </w:rPr>
-              <w:instrText xml:space="preserve"> PAGEREF _Toc98793307 \h </w:instrText>
-            </w:r>
-            <w:r>
-              <w:rPr>
-                <w:rFonts w:ascii="Arial" w:hAnsi="Arial" w:cs="Arial"/>
-                <w:noProof/>
-                <w:webHidden/>
-                <w:sz w:val="24"/>
-                <w:szCs w:val="24"/>
-              </w:rPr>
-            </w:r>
-            <w:r>
-              <w:rPr>
-                <w:rFonts w:ascii="Arial" w:hAnsi="Arial" w:cs="Arial"/>
-                <w:noProof/>
-                <w:webHidden/>
-                <w:sz w:val="24"/>
-                <w:szCs w:val="24"/>
-              </w:rPr>
-              <w:fldChar w:fldCharType="separate"/>
-            </w:r>
-            <w:r>
-              <w:rPr>
-                <w:rFonts w:ascii="Arial" w:hAnsi="Arial" w:cs="Arial"/>
-                <w:noProof/>
-                <w:webHidden/>
-                <w:sz w:val="24"/>
-                <w:szCs w:val="24"/>
-              </w:rPr>
-              <w:t>2</w:t>
-            </w:r>
-            <w:r>
-              <w:rPr>
-                <w:rFonts w:ascii="Arial" w:hAnsi="Arial" w:cs="Arial"/>
-                <w:noProof/>
-                <w:webHidden/>
-                <w:sz w:val="24"/>
-                <w:szCs w:val="24"/>
+                <w:noProof/>
+                <w:webHidden/>
               </w:rPr>
               <w:fldChar w:fldCharType="end"/>
             </w:r>
@@ -2551,28 +1009,1163 @@
             <w:rPr>
               <w:rFonts w:eastAsiaTheme="minorEastAsia"/>
               <w:noProof/>
-              <w:lang w:val="sr-Cyrl-RS" w:eastAsia="sr-Cyrl-RS"/>
             </w:rPr>
           </w:pPr>
-          <w:hyperlink w:anchor="_Toc98793308" w:history="1">
+          <w:hyperlink w:anchor="_Toc100654094" w:history="1">
             <w:r>
               <w:rPr>
                 <w:rStyle w:val="Hyperlink"/>
                 <w:rFonts w:ascii="Arial" w:hAnsi="Arial" w:cs="Arial"/>
                 <w:noProof/>
-                <w:sz w:val="24"/>
-                <w:szCs w:val="24"/>
+                <w:lang w:val="sr-Latn-RS"/>
+              </w:rPr>
+              <w:t>1.1</w:t>
+            </w:r>
+            <w:r>
+              <w:rPr>
+                <w:rFonts w:eastAsiaTheme="minorEastAsia"/>
+                <w:noProof/>
+              </w:rPr>
+              <w:tab/>
+            </w:r>
+            <w:r>
+              <w:rPr>
+                <w:rStyle w:val="Hyperlink"/>
+                <w:rFonts w:ascii="Arial" w:hAnsi="Arial" w:cs="Arial"/>
+                <w:noProof/>
+                <w:lang w:val="sr-Latn-RS"/>
+              </w:rPr>
+              <w:t>Rezime</w:t>
+            </w:r>
+            <w:r>
+              <w:rPr>
+                <w:noProof/>
+                <w:webHidden/>
+              </w:rPr>
+              <w:tab/>
+            </w:r>
+            <w:r>
+              <w:rPr>
+                <w:noProof/>
+                <w:webHidden/>
+              </w:rPr>
+              <w:fldChar w:fldCharType="begin"/>
+            </w:r>
+            <w:r>
+              <w:rPr>
+                <w:noProof/>
+                <w:webHidden/>
+              </w:rPr>
+              <w:instrText xml:space="preserve"> PAGEREF _Toc100654094 \h </w:instrText>
+            </w:r>
+            <w:r>
+              <w:rPr>
+                <w:noProof/>
+                <w:webHidden/>
+              </w:rPr>
+            </w:r>
+            <w:r>
+              <w:rPr>
+                <w:noProof/>
+                <w:webHidden/>
+              </w:rPr>
+              <w:fldChar w:fldCharType="separate"/>
+            </w:r>
+            <w:r>
+              <w:rPr>
+                <w:noProof/>
+                <w:webHidden/>
+              </w:rPr>
+              <w:t>1</w:t>
+            </w:r>
+            <w:r>
+              <w:rPr>
+                <w:noProof/>
+                <w:webHidden/>
+              </w:rPr>
+              <w:fldChar w:fldCharType="end"/>
+            </w:r>
+          </w:hyperlink>
+        </w:p>
+        <w:p>
+          <w:pPr>
+            <w:pStyle w:val="TOC2"/>
+            <w:tabs>
+              <w:tab w:val="left" w:pos="880"/>
+              <w:tab w:val="right" w:leader="dot" w:pos="9350"/>
+            </w:tabs>
+            <w:rPr>
+              <w:rFonts w:eastAsiaTheme="minorEastAsia"/>
+              <w:noProof/>
+            </w:rPr>
+          </w:pPr>
+          <w:hyperlink w:anchor="_Toc100654095" w:history="1">
+            <w:r>
+              <w:rPr>
+                <w:rStyle w:val="Hyperlink"/>
+                <w:rFonts w:ascii="Arial" w:hAnsi="Arial" w:cs="Arial"/>
+                <w:noProof/>
+                <w:lang w:val="sr-Latn-RS"/>
+              </w:rPr>
+              <w:t>1.2</w:t>
+            </w:r>
+            <w:r>
+              <w:rPr>
+                <w:rFonts w:eastAsiaTheme="minorEastAsia"/>
+                <w:noProof/>
+              </w:rPr>
+              <w:tab/>
+            </w:r>
+            <w:r>
+              <w:rPr>
+                <w:rStyle w:val="Hyperlink"/>
+                <w:rFonts w:ascii="Arial" w:hAnsi="Arial" w:cs="Arial"/>
+                <w:noProof/>
+                <w:lang w:val="sr-Latn-RS"/>
+              </w:rPr>
+              <w:t>Namena dokumenta i ciljne grupe</w:t>
+            </w:r>
+            <w:r>
+              <w:rPr>
+                <w:noProof/>
+                <w:webHidden/>
+              </w:rPr>
+              <w:tab/>
+            </w:r>
+            <w:r>
+              <w:rPr>
+                <w:noProof/>
+                <w:webHidden/>
+              </w:rPr>
+              <w:fldChar w:fldCharType="begin"/>
+            </w:r>
+            <w:r>
+              <w:rPr>
+                <w:noProof/>
+                <w:webHidden/>
+              </w:rPr>
+              <w:instrText xml:space="preserve"> PAGEREF _Toc100654095 \h </w:instrText>
+            </w:r>
+            <w:r>
+              <w:rPr>
+                <w:noProof/>
+                <w:webHidden/>
+              </w:rPr>
+            </w:r>
+            <w:r>
+              <w:rPr>
+                <w:noProof/>
+                <w:webHidden/>
+              </w:rPr>
+              <w:fldChar w:fldCharType="separate"/>
+            </w:r>
+            <w:r>
+              <w:rPr>
+                <w:noProof/>
+                <w:webHidden/>
+              </w:rPr>
+              <w:t>1</w:t>
+            </w:r>
+            <w:r>
+              <w:rPr>
+                <w:noProof/>
+                <w:webHidden/>
+              </w:rPr>
+              <w:fldChar w:fldCharType="end"/>
+            </w:r>
+          </w:hyperlink>
+        </w:p>
+        <w:p>
+          <w:pPr>
+            <w:pStyle w:val="TOC2"/>
+            <w:tabs>
+              <w:tab w:val="left" w:pos="880"/>
+              <w:tab w:val="right" w:leader="dot" w:pos="9350"/>
+            </w:tabs>
+            <w:rPr>
+              <w:rFonts w:eastAsiaTheme="minorEastAsia"/>
+              <w:noProof/>
+            </w:rPr>
+          </w:pPr>
+          <w:hyperlink w:anchor="_Toc100654096" w:history="1">
+            <w:r>
+              <w:rPr>
+                <w:rStyle w:val="Hyperlink"/>
+                <w:rFonts w:ascii="Arial" w:hAnsi="Arial" w:cs="Arial"/>
+                <w:noProof/>
+                <w:lang w:val="sr-Latn-RS"/>
+              </w:rPr>
+              <w:t>1.3</w:t>
+            </w:r>
+            <w:r>
+              <w:rPr>
+                <w:rFonts w:eastAsiaTheme="minorEastAsia"/>
+                <w:noProof/>
+              </w:rPr>
+              <w:tab/>
+            </w:r>
+            <w:r>
+              <w:rPr>
+                <w:rStyle w:val="Hyperlink"/>
+                <w:rFonts w:ascii="Arial" w:hAnsi="Arial" w:cs="Arial"/>
+                <w:noProof/>
+                <w:lang w:val="sr-Latn-RS"/>
+              </w:rPr>
+              <w:t>Reference</w:t>
+            </w:r>
+            <w:r>
+              <w:rPr>
+                <w:noProof/>
+                <w:webHidden/>
+              </w:rPr>
+              <w:tab/>
+            </w:r>
+            <w:r>
+              <w:rPr>
+                <w:noProof/>
+                <w:webHidden/>
+              </w:rPr>
+              <w:fldChar w:fldCharType="begin"/>
+            </w:r>
+            <w:r>
+              <w:rPr>
+                <w:noProof/>
+                <w:webHidden/>
+              </w:rPr>
+              <w:instrText xml:space="preserve"> PAGEREF _Toc100654096 \h </w:instrText>
+            </w:r>
+            <w:r>
+              <w:rPr>
+                <w:noProof/>
+                <w:webHidden/>
+              </w:rPr>
+            </w:r>
+            <w:r>
+              <w:rPr>
+                <w:noProof/>
+                <w:webHidden/>
+              </w:rPr>
+              <w:fldChar w:fldCharType="separate"/>
+            </w:r>
+            <w:r>
+              <w:rPr>
+                <w:noProof/>
+                <w:webHidden/>
+              </w:rPr>
+              <w:t>1</w:t>
+            </w:r>
+            <w:r>
+              <w:rPr>
+                <w:noProof/>
+                <w:webHidden/>
+              </w:rPr>
+              <w:fldChar w:fldCharType="end"/>
+            </w:r>
+          </w:hyperlink>
+        </w:p>
+        <w:p>
+          <w:pPr>
+            <w:pStyle w:val="TOC2"/>
+            <w:tabs>
+              <w:tab w:val="left" w:pos="880"/>
+              <w:tab w:val="right" w:leader="dot" w:pos="9350"/>
+            </w:tabs>
+            <w:rPr>
+              <w:rFonts w:eastAsiaTheme="minorEastAsia"/>
+              <w:noProof/>
+            </w:rPr>
+          </w:pPr>
+          <w:hyperlink w:anchor="_Toc100654097" w:history="1">
+            <w:r>
+              <w:rPr>
+                <w:rStyle w:val="Hyperlink"/>
+                <w:rFonts w:ascii="Arial" w:hAnsi="Arial" w:cs="Arial"/>
+                <w:noProof/>
+                <w:lang w:val="sr-Latn-RS"/>
+              </w:rPr>
+              <w:t>1.4</w:t>
+            </w:r>
+            <w:r>
+              <w:rPr>
+                <w:rFonts w:eastAsiaTheme="minorEastAsia"/>
+                <w:noProof/>
+              </w:rPr>
+              <w:tab/>
+            </w:r>
+            <w:r>
+              <w:rPr>
+                <w:rStyle w:val="Hyperlink"/>
+                <w:rFonts w:ascii="Arial" w:hAnsi="Arial" w:cs="Arial"/>
+                <w:noProof/>
+                <w:lang w:val="sr-Latn-RS"/>
+              </w:rPr>
+              <w:t>Otvorena pitanja</w:t>
+            </w:r>
+            <w:r>
+              <w:rPr>
+                <w:noProof/>
+                <w:webHidden/>
+              </w:rPr>
+              <w:tab/>
+            </w:r>
+            <w:r>
+              <w:rPr>
+                <w:noProof/>
+                <w:webHidden/>
+              </w:rPr>
+              <w:fldChar w:fldCharType="begin"/>
+            </w:r>
+            <w:r>
+              <w:rPr>
+                <w:noProof/>
+                <w:webHidden/>
+              </w:rPr>
+              <w:instrText xml:space="preserve"> PAGEREF _Toc100654097 \h </w:instrText>
+            </w:r>
+            <w:r>
+              <w:rPr>
+                <w:noProof/>
+                <w:webHidden/>
+              </w:rPr>
+            </w:r>
+            <w:r>
+              <w:rPr>
+                <w:noProof/>
+                <w:webHidden/>
+              </w:rPr>
+              <w:fldChar w:fldCharType="separate"/>
+            </w:r>
+            <w:r>
+              <w:rPr>
+                <w:noProof/>
+                <w:webHidden/>
+              </w:rPr>
+              <w:t>1</w:t>
+            </w:r>
+            <w:r>
+              <w:rPr>
+                <w:noProof/>
+                <w:webHidden/>
+              </w:rPr>
+              <w:fldChar w:fldCharType="end"/>
+            </w:r>
+          </w:hyperlink>
+        </w:p>
+        <w:p>
+          <w:pPr>
+            <w:pStyle w:val="TOC1"/>
+            <w:tabs>
+              <w:tab w:val="left" w:pos="440"/>
+            </w:tabs>
+            <w:rPr>
+              <w:rFonts w:eastAsiaTheme="minorEastAsia"/>
+              <w:noProof/>
+            </w:rPr>
+          </w:pPr>
+          <w:hyperlink w:anchor="_Toc100654098" w:history="1">
+            <w:r>
+              <w:rPr>
+                <w:rStyle w:val="Hyperlink"/>
+                <w:rFonts w:ascii="Arial" w:hAnsi="Arial" w:cs="Arial"/>
+                <w:noProof/>
+                <w:lang w:val="sr-Latn-RS"/>
+              </w:rPr>
+              <w:t>2</w:t>
+            </w:r>
+            <w:r>
+              <w:rPr>
+                <w:rFonts w:eastAsiaTheme="minorEastAsia"/>
+                <w:noProof/>
+              </w:rPr>
+              <w:tab/>
+            </w:r>
+            <w:r>
+              <w:rPr>
+                <w:rStyle w:val="Hyperlink"/>
+                <w:rFonts w:ascii="Arial" w:hAnsi="Arial" w:cs="Arial"/>
+                <w:noProof/>
+                <w:lang w:val="sr-Latn-RS"/>
+              </w:rPr>
+              <w:t>Scenario administriranja sistema</w:t>
+            </w:r>
+            <w:r>
+              <w:rPr>
+                <w:noProof/>
+                <w:webHidden/>
+              </w:rPr>
+              <w:tab/>
+            </w:r>
+            <w:r>
+              <w:rPr>
+                <w:noProof/>
+                <w:webHidden/>
+              </w:rPr>
+              <w:fldChar w:fldCharType="begin"/>
+            </w:r>
+            <w:r>
+              <w:rPr>
+                <w:noProof/>
+                <w:webHidden/>
+              </w:rPr>
+              <w:instrText xml:space="preserve"> PAGEREF _Toc100654098 \h </w:instrText>
+            </w:r>
+            <w:r>
+              <w:rPr>
+                <w:noProof/>
+                <w:webHidden/>
+              </w:rPr>
+            </w:r>
+            <w:r>
+              <w:rPr>
+                <w:noProof/>
+                <w:webHidden/>
+              </w:rPr>
+              <w:fldChar w:fldCharType="separate"/>
+            </w:r>
+            <w:r>
+              <w:rPr>
+                <w:noProof/>
+                <w:webHidden/>
+              </w:rPr>
+              <w:t>1</w:t>
+            </w:r>
+            <w:r>
+              <w:rPr>
+                <w:noProof/>
+                <w:webHidden/>
+              </w:rPr>
+              <w:fldChar w:fldCharType="end"/>
+            </w:r>
+          </w:hyperlink>
+        </w:p>
+        <w:p>
+          <w:pPr>
+            <w:pStyle w:val="TOC2"/>
+            <w:tabs>
+              <w:tab w:val="left" w:pos="880"/>
+              <w:tab w:val="right" w:leader="dot" w:pos="9350"/>
+            </w:tabs>
+            <w:rPr>
+              <w:rFonts w:eastAsiaTheme="minorEastAsia"/>
+              <w:noProof/>
+            </w:rPr>
+          </w:pPr>
+          <w:hyperlink w:anchor="_Toc100654099" w:history="1">
+            <w:r>
+              <w:rPr>
+                <w:rStyle w:val="Hyperlink"/>
+                <w:rFonts w:ascii="Arial" w:hAnsi="Arial" w:cs="Arial"/>
+                <w:noProof/>
+                <w:lang w:val="sr-Latn-RS"/>
+              </w:rPr>
+              <w:t>2.1</w:t>
+            </w:r>
+            <w:r>
+              <w:rPr>
+                <w:rFonts w:eastAsiaTheme="minorEastAsia"/>
+                <w:noProof/>
+              </w:rPr>
+              <w:tab/>
+            </w:r>
+            <w:r>
+              <w:rPr>
+                <w:rStyle w:val="Hyperlink"/>
+                <w:rFonts w:ascii="Arial" w:hAnsi="Arial" w:cs="Arial"/>
+                <w:noProof/>
+                <w:lang w:val="sr-Latn-RS"/>
+              </w:rPr>
+              <w:t>Opis</w:t>
+            </w:r>
+            <w:r>
+              <w:rPr>
+                <w:noProof/>
+                <w:webHidden/>
+              </w:rPr>
+              <w:tab/>
+            </w:r>
+            <w:r>
+              <w:rPr>
+                <w:noProof/>
+                <w:webHidden/>
+              </w:rPr>
+              <w:fldChar w:fldCharType="begin"/>
+            </w:r>
+            <w:r>
+              <w:rPr>
+                <w:noProof/>
+                <w:webHidden/>
+              </w:rPr>
+              <w:instrText xml:space="preserve"> PAGEREF _Toc100654099 \h </w:instrText>
+            </w:r>
+            <w:r>
+              <w:rPr>
+                <w:noProof/>
+                <w:webHidden/>
+              </w:rPr>
+            </w:r>
+            <w:r>
+              <w:rPr>
+                <w:noProof/>
+                <w:webHidden/>
+              </w:rPr>
+              <w:fldChar w:fldCharType="separate"/>
+            </w:r>
+            <w:r>
+              <w:rPr>
+                <w:noProof/>
+                <w:webHidden/>
+              </w:rPr>
+              <w:t>1</w:t>
+            </w:r>
+            <w:r>
+              <w:rPr>
+                <w:noProof/>
+                <w:webHidden/>
+              </w:rPr>
+              <w:fldChar w:fldCharType="end"/>
+            </w:r>
+          </w:hyperlink>
+        </w:p>
+        <w:p>
+          <w:pPr>
+            <w:pStyle w:val="TOC2"/>
+            <w:tabs>
+              <w:tab w:val="left" w:pos="880"/>
+              <w:tab w:val="right" w:leader="dot" w:pos="9350"/>
+            </w:tabs>
+            <w:rPr>
+              <w:rFonts w:eastAsiaTheme="minorEastAsia"/>
+              <w:noProof/>
+            </w:rPr>
+          </w:pPr>
+          <w:hyperlink w:anchor="_Toc100654100" w:history="1">
+            <w:r>
+              <w:rPr>
+                <w:rStyle w:val="Hyperlink"/>
+                <w:rFonts w:ascii="Arial" w:hAnsi="Arial" w:cs="Arial"/>
+                <w:noProof/>
+                <w:lang w:val="sr-Latn-RS"/>
+              </w:rPr>
+              <w:t>2.2</w:t>
+            </w:r>
+            <w:r>
+              <w:rPr>
+                <w:rFonts w:eastAsiaTheme="minorEastAsia"/>
+                <w:noProof/>
+              </w:rPr>
+              <w:tab/>
+            </w:r>
+            <w:r>
+              <w:rPr>
+                <w:rStyle w:val="Hyperlink"/>
+                <w:rFonts w:ascii="Arial" w:hAnsi="Arial" w:cs="Arial"/>
+                <w:noProof/>
+                <w:lang w:val="sr-Latn-RS"/>
+              </w:rPr>
+              <w:t>Tok događaja</w:t>
+            </w:r>
+            <w:r>
+              <w:rPr>
+                <w:noProof/>
+                <w:webHidden/>
+              </w:rPr>
+              <w:tab/>
+            </w:r>
+            <w:r>
+              <w:rPr>
+                <w:noProof/>
+                <w:webHidden/>
+              </w:rPr>
+              <w:fldChar w:fldCharType="begin"/>
+            </w:r>
+            <w:r>
+              <w:rPr>
+                <w:noProof/>
+                <w:webHidden/>
+              </w:rPr>
+              <w:instrText xml:space="preserve"> PAGEREF _Toc100654100 \h </w:instrText>
+            </w:r>
+            <w:r>
+              <w:rPr>
+                <w:noProof/>
+                <w:webHidden/>
+              </w:rPr>
+            </w:r>
+            <w:r>
+              <w:rPr>
+                <w:noProof/>
+                <w:webHidden/>
+              </w:rPr>
+              <w:fldChar w:fldCharType="separate"/>
+            </w:r>
+            <w:r>
+              <w:rPr>
+                <w:noProof/>
+                <w:webHidden/>
+              </w:rPr>
+              <w:t>1</w:t>
+            </w:r>
+            <w:r>
+              <w:rPr>
+                <w:noProof/>
+                <w:webHidden/>
+              </w:rPr>
+              <w:fldChar w:fldCharType="end"/>
+            </w:r>
+          </w:hyperlink>
+        </w:p>
+        <w:p>
+          <w:pPr>
+            <w:pStyle w:val="TOC3"/>
+            <w:tabs>
+              <w:tab w:val="left" w:pos="1320"/>
+              <w:tab w:val="right" w:leader="dot" w:pos="9350"/>
+            </w:tabs>
+            <w:rPr>
+              <w:rFonts w:cstheme="minorBidi"/>
+              <w:noProof/>
+            </w:rPr>
+          </w:pPr>
+          <w:hyperlink w:anchor="_Toc100654101" w:history="1">
+            <w:r>
+              <w:rPr>
+                <w:rStyle w:val="Hyperlink"/>
+                <w:rFonts w:ascii="Arial" w:hAnsi="Arial" w:cs="Arial"/>
+                <w:noProof/>
+                <w:lang w:val="sr-Latn-RS"/>
+              </w:rPr>
+              <w:t>2.2.1</w:t>
+            </w:r>
+            <w:r>
+              <w:rPr>
+                <w:rFonts w:cstheme="minorBidi"/>
+                <w:noProof/>
+              </w:rPr>
+              <w:tab/>
+            </w:r>
+            <w:r>
+              <w:rPr>
+                <w:rStyle w:val="Hyperlink"/>
+                <w:rFonts w:ascii="Arial" w:hAnsi="Arial" w:cs="Arial"/>
+                <w:noProof/>
+                <w:lang w:val="sr-Latn-RS"/>
+              </w:rPr>
+              <w:t>Autorizovani korisnik otvara stranicu</w:t>
+            </w:r>
+            <w:r>
+              <w:rPr>
+                <w:noProof/>
+                <w:webHidden/>
+              </w:rPr>
+              <w:tab/>
+            </w:r>
+            <w:r>
+              <w:rPr>
+                <w:noProof/>
+                <w:webHidden/>
+              </w:rPr>
+              <w:fldChar w:fldCharType="begin"/>
+            </w:r>
+            <w:r>
+              <w:rPr>
+                <w:noProof/>
+                <w:webHidden/>
+              </w:rPr>
+              <w:instrText xml:space="preserve"> PAGEREF _Toc100654101 \h </w:instrText>
+            </w:r>
+            <w:r>
+              <w:rPr>
+                <w:noProof/>
+                <w:webHidden/>
+              </w:rPr>
+            </w:r>
+            <w:r>
+              <w:rPr>
+                <w:noProof/>
+                <w:webHidden/>
+              </w:rPr>
+              <w:fldChar w:fldCharType="separate"/>
+            </w:r>
+            <w:r>
+              <w:rPr>
+                <w:noProof/>
+                <w:webHidden/>
+              </w:rPr>
+              <w:t>1</w:t>
+            </w:r>
+            <w:r>
+              <w:rPr>
+                <w:noProof/>
+                <w:webHidden/>
+              </w:rPr>
+              <w:fldChar w:fldCharType="end"/>
+            </w:r>
+          </w:hyperlink>
+        </w:p>
+        <w:p>
+          <w:pPr>
+            <w:pStyle w:val="TOC4"/>
+            <w:tabs>
+              <w:tab w:val="left" w:pos="1760"/>
+              <w:tab w:val="right" w:leader="dot" w:pos="9350"/>
+            </w:tabs>
+            <w:rPr>
+              <w:noProof/>
+            </w:rPr>
+          </w:pPr>
+          <w:hyperlink w:anchor="_Toc100654102" w:history="1">
+            <w:r>
+              <w:rPr>
+                <w:rStyle w:val="Hyperlink"/>
+                <w:rFonts w:ascii="Arial" w:hAnsi="Arial" w:cs="Arial"/>
+                <w:noProof/>
+                <w:lang w:val="sr-Latn-RS"/>
+              </w:rPr>
+              <w:t>2.2.1.1</w:t>
+            </w:r>
+            <w:r>
+              <w:rPr>
+                <w:noProof/>
+              </w:rPr>
+              <w:tab/>
+            </w:r>
+            <w:r>
+              <w:rPr>
+                <w:rStyle w:val="Hyperlink"/>
+                <w:rFonts w:ascii="Arial" w:hAnsi="Arial" w:cs="Arial"/>
+                <w:noProof/>
+                <w:lang w:val="sr-Latn-RS"/>
+              </w:rPr>
+              <w:t>Neautorizovani korisnik pristupa stranici</w:t>
+            </w:r>
+            <w:r>
+              <w:rPr>
+                <w:noProof/>
+                <w:webHidden/>
+              </w:rPr>
+              <w:tab/>
+            </w:r>
+            <w:r>
+              <w:rPr>
+                <w:noProof/>
+                <w:webHidden/>
+              </w:rPr>
+              <w:fldChar w:fldCharType="begin"/>
+            </w:r>
+            <w:r>
+              <w:rPr>
+                <w:noProof/>
+                <w:webHidden/>
+              </w:rPr>
+              <w:instrText xml:space="preserve"> PAGEREF _Toc100654102 \h </w:instrText>
+            </w:r>
+            <w:r>
+              <w:rPr>
+                <w:noProof/>
+                <w:webHidden/>
+              </w:rPr>
+            </w:r>
+            <w:r>
+              <w:rPr>
+                <w:noProof/>
+                <w:webHidden/>
+              </w:rPr>
+              <w:fldChar w:fldCharType="separate"/>
+            </w:r>
+            <w:r>
+              <w:rPr>
+                <w:noProof/>
+                <w:webHidden/>
+              </w:rPr>
+              <w:t>2</w:t>
+            </w:r>
+            <w:r>
+              <w:rPr>
+                <w:noProof/>
+                <w:webHidden/>
+              </w:rPr>
+              <w:fldChar w:fldCharType="end"/>
+            </w:r>
+          </w:hyperlink>
+        </w:p>
+        <w:p>
+          <w:pPr>
+            <w:pStyle w:val="TOC3"/>
+            <w:tabs>
+              <w:tab w:val="left" w:pos="1320"/>
+              <w:tab w:val="right" w:leader="dot" w:pos="9350"/>
+            </w:tabs>
+            <w:rPr>
+              <w:rFonts w:cstheme="minorBidi"/>
+              <w:noProof/>
+            </w:rPr>
+          </w:pPr>
+          <w:hyperlink w:anchor="_Toc100654103" w:history="1">
+            <w:r>
+              <w:rPr>
+                <w:rStyle w:val="Hyperlink"/>
+                <w:rFonts w:ascii="Arial" w:hAnsi="Arial" w:cs="Arial"/>
+                <w:noProof/>
+                <w:lang w:val="sr-Latn-RS"/>
+              </w:rPr>
+              <w:t>2.2.2</w:t>
+            </w:r>
+            <w:r>
+              <w:rPr>
+                <w:rFonts w:cstheme="minorBidi"/>
+                <w:noProof/>
+              </w:rPr>
+              <w:tab/>
+            </w:r>
+            <w:r>
+              <w:rPr>
+                <w:rStyle w:val="Hyperlink"/>
+                <w:rFonts w:ascii="Arial" w:hAnsi="Arial" w:cs="Arial"/>
+                <w:noProof/>
+                <w:lang w:val="sr-Latn-RS"/>
+              </w:rPr>
+              <w:t>Korisnik briše stavku</w:t>
+            </w:r>
+            <w:r>
+              <w:rPr>
+                <w:noProof/>
+                <w:webHidden/>
+              </w:rPr>
+              <w:tab/>
+            </w:r>
+            <w:r>
+              <w:rPr>
+                <w:noProof/>
+                <w:webHidden/>
+              </w:rPr>
+              <w:fldChar w:fldCharType="begin"/>
+            </w:r>
+            <w:r>
+              <w:rPr>
+                <w:noProof/>
+                <w:webHidden/>
+              </w:rPr>
+              <w:instrText xml:space="preserve"> PAGEREF _Toc100654103 \h </w:instrText>
+            </w:r>
+            <w:r>
+              <w:rPr>
+                <w:noProof/>
+                <w:webHidden/>
+              </w:rPr>
+            </w:r>
+            <w:r>
+              <w:rPr>
+                <w:noProof/>
+                <w:webHidden/>
+              </w:rPr>
+              <w:fldChar w:fldCharType="separate"/>
+            </w:r>
+            <w:r>
+              <w:rPr>
+                <w:noProof/>
+                <w:webHidden/>
+              </w:rPr>
+              <w:t>2</w:t>
+            </w:r>
+            <w:r>
+              <w:rPr>
+                <w:noProof/>
+                <w:webHidden/>
+              </w:rPr>
+              <w:fldChar w:fldCharType="end"/>
+            </w:r>
+          </w:hyperlink>
+        </w:p>
+        <w:p>
+          <w:pPr>
+            <w:pStyle w:val="TOC3"/>
+            <w:tabs>
+              <w:tab w:val="left" w:pos="1320"/>
+              <w:tab w:val="right" w:leader="dot" w:pos="9350"/>
+            </w:tabs>
+            <w:rPr>
+              <w:rFonts w:cstheme="minorBidi"/>
+              <w:noProof/>
+            </w:rPr>
+          </w:pPr>
+          <w:hyperlink w:anchor="_Toc100654104" w:history="1">
+            <w:r>
+              <w:rPr>
+                <w:rStyle w:val="Hyperlink"/>
+                <w:rFonts w:ascii="Arial" w:hAnsi="Arial" w:cs="Arial"/>
+                <w:noProof/>
+                <w:lang w:val="sr-Latn-RS"/>
+              </w:rPr>
+              <w:t>2.2.3</w:t>
+            </w:r>
+            <w:r>
+              <w:rPr>
+                <w:rFonts w:cstheme="minorBidi"/>
+                <w:noProof/>
+              </w:rPr>
+              <w:tab/>
+            </w:r>
+            <w:r>
+              <w:rPr>
+                <w:rStyle w:val="Hyperlink"/>
+                <w:rFonts w:ascii="Arial" w:hAnsi="Arial" w:cs="Arial"/>
+                <w:noProof/>
+                <w:lang w:val="sr-Latn-RS"/>
+              </w:rPr>
+              <w:t>Korisnik proverava novi status</w:t>
+            </w:r>
+            <w:r>
+              <w:rPr>
+                <w:noProof/>
+                <w:webHidden/>
+              </w:rPr>
+              <w:tab/>
+            </w:r>
+            <w:r>
+              <w:rPr>
+                <w:noProof/>
+                <w:webHidden/>
+              </w:rPr>
+              <w:fldChar w:fldCharType="begin"/>
+            </w:r>
+            <w:r>
+              <w:rPr>
+                <w:noProof/>
+                <w:webHidden/>
+              </w:rPr>
+              <w:instrText xml:space="preserve"> PAGEREF _Toc100654104 \h </w:instrText>
+            </w:r>
+            <w:r>
+              <w:rPr>
+                <w:noProof/>
+                <w:webHidden/>
+              </w:rPr>
+            </w:r>
+            <w:r>
+              <w:rPr>
+                <w:noProof/>
+                <w:webHidden/>
+              </w:rPr>
+              <w:fldChar w:fldCharType="separate"/>
+            </w:r>
+            <w:r>
+              <w:rPr>
+                <w:noProof/>
+                <w:webHidden/>
+              </w:rPr>
+              <w:t>2</w:t>
+            </w:r>
+            <w:r>
+              <w:rPr>
+                <w:noProof/>
+                <w:webHidden/>
+              </w:rPr>
+              <w:fldChar w:fldCharType="end"/>
+            </w:r>
+          </w:hyperlink>
+        </w:p>
+        <w:p>
+          <w:pPr>
+            <w:pStyle w:val="TOC2"/>
+            <w:tabs>
+              <w:tab w:val="left" w:pos="880"/>
+              <w:tab w:val="right" w:leader="dot" w:pos="9350"/>
+            </w:tabs>
+            <w:rPr>
+              <w:rFonts w:eastAsiaTheme="minorEastAsia"/>
+              <w:noProof/>
+            </w:rPr>
+          </w:pPr>
+          <w:hyperlink w:anchor="_Toc100654105" w:history="1">
+            <w:r>
+              <w:rPr>
+                <w:rStyle w:val="Hyperlink"/>
+                <w:rFonts w:ascii="Arial" w:hAnsi="Arial" w:cs="Arial"/>
+                <w:noProof/>
+                <w:lang w:val="sr-Latn-RS"/>
+              </w:rPr>
+              <w:t>2.3</w:t>
+            </w:r>
+            <w:r>
+              <w:rPr>
+                <w:rFonts w:eastAsiaTheme="minorEastAsia"/>
+                <w:noProof/>
+              </w:rPr>
+              <w:tab/>
+            </w:r>
+            <w:r>
+              <w:rPr>
+                <w:rStyle w:val="Hyperlink"/>
+                <w:rFonts w:ascii="Arial" w:hAnsi="Arial" w:cs="Arial"/>
+                <w:noProof/>
+                <w:lang w:val="sr-Latn-RS"/>
+              </w:rPr>
+              <w:t>Posebni zahtevi</w:t>
+            </w:r>
+            <w:r>
+              <w:rPr>
+                <w:noProof/>
+                <w:webHidden/>
+              </w:rPr>
+              <w:tab/>
+            </w:r>
+            <w:r>
+              <w:rPr>
+                <w:noProof/>
+                <w:webHidden/>
+              </w:rPr>
+              <w:fldChar w:fldCharType="begin"/>
+            </w:r>
+            <w:r>
+              <w:rPr>
+                <w:noProof/>
+                <w:webHidden/>
+              </w:rPr>
+              <w:instrText xml:space="preserve"> PAGEREF _Toc100654105 \h </w:instrText>
+            </w:r>
+            <w:r>
+              <w:rPr>
+                <w:noProof/>
+                <w:webHidden/>
+              </w:rPr>
+            </w:r>
+            <w:r>
+              <w:rPr>
+                <w:noProof/>
+                <w:webHidden/>
+              </w:rPr>
+              <w:fldChar w:fldCharType="separate"/>
+            </w:r>
+            <w:r>
+              <w:rPr>
+                <w:noProof/>
+                <w:webHidden/>
+              </w:rPr>
+              <w:t>2</w:t>
+            </w:r>
+            <w:r>
+              <w:rPr>
+                <w:noProof/>
+                <w:webHidden/>
+              </w:rPr>
+              <w:fldChar w:fldCharType="end"/>
+            </w:r>
+          </w:hyperlink>
+        </w:p>
+        <w:p>
+          <w:pPr>
+            <w:pStyle w:val="TOC2"/>
+            <w:tabs>
+              <w:tab w:val="left" w:pos="880"/>
+              <w:tab w:val="right" w:leader="dot" w:pos="9350"/>
+            </w:tabs>
+            <w:rPr>
+              <w:rFonts w:eastAsiaTheme="minorEastAsia"/>
+              <w:noProof/>
+            </w:rPr>
+          </w:pPr>
+          <w:hyperlink w:anchor="_Toc100654106" w:history="1">
+            <w:r>
+              <w:rPr>
+                <w:rStyle w:val="Hyperlink"/>
+                <w:rFonts w:ascii="Arial" w:hAnsi="Arial" w:cs="Arial"/>
+                <w:noProof/>
+                <w:lang w:val="sr-Latn-RS"/>
+              </w:rPr>
+              <w:t>2.4</w:t>
+            </w:r>
+            <w:r>
+              <w:rPr>
+                <w:rFonts w:eastAsiaTheme="minorEastAsia"/>
+                <w:noProof/>
+              </w:rPr>
+              <w:tab/>
+            </w:r>
+            <w:r>
+              <w:rPr>
+                <w:rStyle w:val="Hyperlink"/>
+                <w:rFonts w:ascii="Arial" w:hAnsi="Arial" w:cs="Arial"/>
+                <w:noProof/>
+                <w:lang w:val="sr-Latn-RS"/>
+              </w:rPr>
+              <w:t>Preduslovi</w:t>
+            </w:r>
+            <w:r>
+              <w:rPr>
+                <w:noProof/>
+                <w:webHidden/>
+              </w:rPr>
+              <w:tab/>
+            </w:r>
+            <w:r>
+              <w:rPr>
+                <w:noProof/>
+                <w:webHidden/>
+              </w:rPr>
+              <w:fldChar w:fldCharType="begin"/>
+            </w:r>
+            <w:r>
+              <w:rPr>
+                <w:noProof/>
+                <w:webHidden/>
+              </w:rPr>
+              <w:instrText xml:space="preserve"> PAGEREF _Toc100654106 \h </w:instrText>
+            </w:r>
+            <w:r>
+              <w:rPr>
+                <w:noProof/>
+                <w:webHidden/>
+              </w:rPr>
+            </w:r>
+            <w:r>
+              <w:rPr>
+                <w:noProof/>
+                <w:webHidden/>
+              </w:rPr>
+              <w:fldChar w:fldCharType="separate"/>
+            </w:r>
+            <w:r>
+              <w:rPr>
+                <w:noProof/>
+                <w:webHidden/>
+              </w:rPr>
+              <w:t>2</w:t>
+            </w:r>
+            <w:r>
+              <w:rPr>
+                <w:noProof/>
+                <w:webHidden/>
+              </w:rPr>
+              <w:fldChar w:fldCharType="end"/>
+            </w:r>
+          </w:hyperlink>
+        </w:p>
+        <w:p>
+          <w:pPr>
+            <w:pStyle w:val="TOC2"/>
+            <w:tabs>
+              <w:tab w:val="left" w:pos="880"/>
+              <w:tab w:val="right" w:leader="dot" w:pos="9350"/>
+            </w:tabs>
+            <w:rPr>
+              <w:rFonts w:eastAsiaTheme="minorEastAsia"/>
+              <w:noProof/>
+            </w:rPr>
+          </w:pPr>
+          <w:hyperlink w:anchor="_Toc100654107" w:history="1">
+            <w:r>
+              <w:rPr>
+                <w:rStyle w:val="Hyperlink"/>
+                <w:rFonts w:ascii="Arial" w:hAnsi="Arial" w:cs="Arial"/>
+                <w:noProof/>
                 <w:lang w:val="sr-Latn-RS"/>
               </w:rPr>
               <w:t>2.5</w:t>
             </w:r>
             <w:r>
               <w:rPr>
-                <w:rFonts w:ascii="Arial" w:eastAsiaTheme="minorEastAsia" w:hAnsi="Arial" w:cs="Arial"/>
-                <w:noProof/>
-                <w:sz w:val="24"/>
-                <w:szCs w:val="24"/>
-                <w:lang w:val="sr-Cyrl-RS" w:eastAsia="sr-Cyrl-RS"/>
+                <w:rFonts w:eastAsiaTheme="minorEastAsia"/>
+                <w:noProof/>
               </w:rPr>
               <w:tab/>
             </w:r>
@@ -2581,78 +2174,55 @@
                 <w:rStyle w:val="Hyperlink"/>
                 <w:rFonts w:ascii="Arial" w:hAnsi="Arial" w:cs="Arial"/>
                 <w:noProof/>
-                <w:sz w:val="24"/>
-                <w:szCs w:val="24"/>
                 <w:lang w:val="sr-Latn-RS"/>
               </w:rPr>
               <w:t>Posledice</w:t>
             </w:r>
             <w:r>
               <w:rPr>
-                <w:rFonts w:ascii="Arial" w:hAnsi="Arial" w:cs="Arial"/>
-                <w:noProof/>
-                <w:webHidden/>
-                <w:sz w:val="24"/>
-                <w:szCs w:val="24"/>
+                <w:noProof/>
+                <w:webHidden/>
               </w:rPr>
               <w:tab/>
             </w:r>
             <w:r>
               <w:rPr>
-                <w:rFonts w:ascii="Arial" w:hAnsi="Arial" w:cs="Arial"/>
-                <w:noProof/>
-                <w:webHidden/>
-                <w:sz w:val="24"/>
-                <w:szCs w:val="24"/>
+                <w:noProof/>
+                <w:webHidden/>
               </w:rPr>
               <w:fldChar w:fldCharType="begin"/>
             </w:r>
             <w:r>
               <w:rPr>
-                <w:rFonts w:ascii="Arial" w:hAnsi="Arial" w:cs="Arial"/>
-                <w:noProof/>
-                <w:webHidden/>
-                <w:sz w:val="24"/>
-                <w:szCs w:val="24"/>
-              </w:rPr>
-              <w:instrText xml:space="preserve"> PAGEREF _Toc98793308 \h </w:instrText>
-            </w:r>
-            <w:r>
-              <w:rPr>
-                <w:rFonts w:ascii="Arial" w:hAnsi="Arial" w:cs="Arial"/>
-                <w:noProof/>
-                <w:webHidden/>
-                <w:sz w:val="24"/>
-                <w:szCs w:val="24"/>
-              </w:rPr>
-            </w:r>
-            <w:r>
-              <w:rPr>
-                <w:rFonts w:ascii="Arial" w:hAnsi="Arial" w:cs="Arial"/>
-                <w:noProof/>
-                <w:webHidden/>
-                <w:sz w:val="24"/>
-                <w:szCs w:val="24"/>
+                <w:noProof/>
+                <w:webHidden/>
+              </w:rPr>
+              <w:instrText xml:space="preserve"> PAGEREF _Toc100654107 \h </w:instrText>
+            </w:r>
+            <w:r>
+              <w:rPr>
+                <w:noProof/>
+                <w:webHidden/>
+              </w:rPr>
+            </w:r>
+            <w:r>
+              <w:rPr>
+                <w:noProof/>
+                <w:webHidden/>
               </w:rPr>
               <w:fldChar w:fldCharType="separate"/>
             </w:r>
             <w:r>
               <w:rPr>
-                <w:rFonts w:ascii="Arial" w:hAnsi="Arial" w:cs="Arial"/>
-                <w:noProof/>
-                <w:webHidden/>
-                <w:sz w:val="24"/>
-                <w:szCs w:val="24"/>
+                <w:noProof/>
+                <w:webHidden/>
               </w:rPr>
               <w:t>2</w:t>
             </w:r>
             <w:r>
               <w:rPr>
-                <w:rFonts w:ascii="Arial" w:hAnsi="Arial" w:cs="Arial"/>
-                <w:noProof/>
-                <w:webHidden/>
-                <w:sz w:val="24"/>
-                <w:szCs w:val="24"/>
+                <w:noProof/>
+                <w:webHidden/>
               </w:rPr>
               <w:fldChar w:fldCharType="end"/>
             </w:r>
@@ -2665,14 +2235,13 @@
               <w:b/>
               <w:bCs/>
               <w:noProof/>
+              <w:sz w:val="24"/>
+              <w:szCs w:val="24"/>
             </w:rPr>
           </w:pPr>
           <w:r>
             <w:rPr>
               <w:rFonts w:ascii="Arial" w:hAnsi="Arial" w:cs="Arial"/>
-              <w:b/>
-              <w:bCs/>
-              <w:noProof/>
               <w:sz w:val="24"/>
               <w:szCs w:val="24"/>
             </w:rPr>
@@ -2767,7 +2336,7 @@
           <w:lang w:val="sr-Latn-RS"/>
         </w:rPr>
       </w:pPr>
-      <w:bookmarkStart w:id="0" w:name="_Toc98793294"/>
+      <w:bookmarkStart w:id="0" w:name="_Toc100654093"/>
       <w:r>
         <w:rPr>
           <w:rFonts w:ascii="Arial" w:hAnsi="Arial" w:cs="Arial"/>
@@ -2790,7 +2359,7 @@
           <w:lang w:val="sr-Latn-RS"/>
         </w:rPr>
       </w:pPr>
-      <w:bookmarkStart w:id="1" w:name="_Toc98793295"/>
+      <w:bookmarkStart w:id="1" w:name="_Toc100654094"/>
       <w:r>
         <w:rPr>
           <w:rFonts w:ascii="Arial" w:hAnsi="Arial" w:cs="Arial"/>
@@ -2841,7 +2410,7 @@
           <w:lang w:val="sr-Latn-RS"/>
         </w:rPr>
       </w:pPr>
-      <w:bookmarkStart w:id="2" w:name="_Toc98793296"/>
+      <w:bookmarkStart w:id="2" w:name="_Toc100654095"/>
       <w:r>
         <w:rPr>
           <w:rFonts w:ascii="Arial" w:hAnsi="Arial" w:cs="Arial"/>
@@ -2883,7 +2452,7 @@
           <w:lang w:val="sr-Latn-RS"/>
         </w:rPr>
       </w:pPr>
-      <w:bookmarkStart w:id="3" w:name="_Toc98793297"/>
+      <w:bookmarkStart w:id="3" w:name="_Toc100654096"/>
       <w:r>
         <w:rPr>
           <w:rFonts w:ascii="Arial" w:hAnsi="Arial" w:cs="Arial"/>
@@ -2953,7 +2522,7 @@
           <w:lang w:val="sr-Latn-RS"/>
         </w:rPr>
       </w:pPr>
-      <w:bookmarkStart w:id="4" w:name="_Toc98793298"/>
+      <w:bookmarkStart w:id="4" w:name="_Toc100654097"/>
       <w:r>
         <w:rPr>
           <w:rFonts w:ascii="Arial" w:hAnsi="Arial" w:cs="Arial"/>
@@ -3101,7 +2670,7 @@
           <w:lang w:val="sr-Latn-RS"/>
         </w:rPr>
       </w:pPr>
-      <w:bookmarkStart w:id="5" w:name="_Toc98793299"/>
+      <w:bookmarkStart w:id="5" w:name="_Toc100654098"/>
       <w:r>
         <w:rPr>
           <w:rFonts w:ascii="Arial" w:hAnsi="Arial" w:cs="Arial"/>
@@ -3123,7 +2692,7 @@
           <w:lang w:val="sr-Latn-RS"/>
         </w:rPr>
       </w:pPr>
-      <w:bookmarkStart w:id="6" w:name="_Toc98793300"/>
+      <w:bookmarkStart w:id="6" w:name="_Toc100654099"/>
       <w:r>
         <w:rPr>
           <w:rFonts w:ascii="Arial" w:hAnsi="Arial" w:cs="Arial"/>
@@ -3165,7 +2734,7 @@
           <w:lang w:val="sr-Latn-RS"/>
         </w:rPr>
       </w:pPr>
-      <w:bookmarkStart w:id="7" w:name="_Toc98793301"/>
+      <w:bookmarkStart w:id="7" w:name="_Toc100654100"/>
       <w:r>
         <w:rPr>
           <w:rFonts w:ascii="Arial" w:hAnsi="Arial" w:cs="Arial"/>
@@ -3187,7 +2756,7 @@
           <w:lang w:val="sr-Latn-RS"/>
         </w:rPr>
       </w:pPr>
-      <w:bookmarkStart w:id="8" w:name="_Toc98793302"/>
+      <w:bookmarkStart w:id="8" w:name="_Toc100654101"/>
       <w:r>
         <w:rPr>
           <w:rFonts w:ascii="Arial" w:hAnsi="Arial" w:cs="Arial"/>
@@ -3330,160 +2899,174 @@
     </w:p>
     <w:p>
       <w:pPr>
+        <w:pStyle w:val="Heading4"/>
+        <w:rPr>
+          <w:rFonts w:ascii="Arial" w:hAnsi="Arial" w:cs="Arial"/>
+          <w:sz w:val="28"/>
+          <w:szCs w:val="28"/>
+          <w:lang w:val="sr-Latn-RS"/>
+        </w:rPr>
+      </w:pPr>
+      <w:r>
+        <w:rPr>
+          <w:rFonts w:ascii="Arial" w:hAnsi="Arial" w:cs="Arial"/>
+          <w:sz w:val="28"/>
+          <w:szCs w:val="28"/>
+          <w:lang w:val="sr-Latn-RS"/>
+        </w:rPr>
+        <w:lastRenderedPageBreak/>
+        <w:t xml:space="preserve"> </w:t>
+      </w:r>
+      <w:bookmarkStart w:id="9" w:name="_Toc100654102"/>
+      <w:r>
+        <w:rPr>
+          <w:rFonts w:ascii="Arial" w:hAnsi="Arial" w:cs="Arial"/>
+          <w:sz w:val="28"/>
+          <w:szCs w:val="28"/>
+          <w:lang w:val="sr-Latn-RS"/>
+        </w:rPr>
+        <w:t>N</w:t>
+      </w:r>
+      <w:r>
+        <w:rPr>
+          <w:rFonts w:ascii="Arial" w:hAnsi="Arial" w:cs="Arial"/>
+          <w:sz w:val="28"/>
+          <w:szCs w:val="28"/>
+          <w:lang w:val="sr-Latn-RS"/>
+        </w:rPr>
+        <w:t>eautorizovani korisnik pristupa stranici</w:t>
+      </w:r>
+      <w:bookmarkEnd w:id="9"/>
+    </w:p>
+    <w:p>
+      <w:pPr>
+        <w:ind w:firstLine="567"/>
+        <w:rPr>
+          <w:rFonts w:ascii="Arial" w:hAnsi="Arial" w:cs="Arial"/>
+          <w:sz w:val="24"/>
+          <w:szCs w:val="24"/>
+          <w:lang w:val="sr-Latn-RS"/>
+        </w:rPr>
+      </w:pPr>
+      <w:r>
+        <w:rPr>
+          <w:rFonts w:ascii="Arial" w:hAnsi="Arial" w:cs="Arial"/>
+          <w:sz w:val="24"/>
+          <w:szCs w:val="24"/>
+          <w:lang w:val="sr-Latn-RS"/>
+        </w:rPr>
+        <w:t xml:space="preserve">Ukoliko korisnik koji nije autorizovan ili koji jeste autorizovan, ali nije administrator pokuša da pristupi stranici, </w:t>
+      </w:r>
+      <w:r>
+        <w:rPr>
+          <w:rFonts w:ascii="Arial" w:hAnsi="Arial" w:cs="Arial"/>
+          <w:sz w:val="24"/>
+          <w:szCs w:val="24"/>
+          <w:lang w:val="sr-Latn-RS"/>
+        </w:rPr>
+        <w:t xml:space="preserve">biće preusmeren na stranicu za logovanje. Tamo će imati priliku da se autorizuje kao odgovarajući korisnik kako bi </w:t>
+      </w:r>
+      <w:r>
+        <w:rPr>
+          <w:rFonts w:ascii="Arial" w:hAnsi="Arial" w:cs="Arial"/>
+          <w:sz w:val="24"/>
+          <w:szCs w:val="24"/>
+          <w:lang w:val="sr-Latn-RS"/>
+        </w:rPr>
+        <w:t>pristupio ovoj stranici.</w:t>
+      </w:r>
+    </w:p>
+    <w:p>
+      <w:pPr>
+        <w:ind w:firstLine="567"/>
+        <w:rPr>
+          <w:rFonts w:ascii="Arial" w:hAnsi="Arial" w:cs="Arial"/>
+          <w:sz w:val="24"/>
+          <w:szCs w:val="24"/>
+          <w:lang w:val="sr-Latn-RS"/>
+        </w:rPr>
+      </w:pPr>
+    </w:p>
+    <w:p>
+      <w:pPr>
         <w:pStyle w:val="Heading3"/>
+        <w:rPr>
+          <w:rFonts w:ascii="Arial" w:hAnsi="Arial" w:cs="Arial"/>
+          <w:sz w:val="28"/>
+          <w:szCs w:val="28"/>
+          <w:lang w:val="sr-Latn-RS"/>
+        </w:rPr>
+      </w:pPr>
+      <w:bookmarkStart w:id="10" w:name="_Toc100654103"/>
+      <w:r>
+        <w:rPr>
+          <w:rFonts w:ascii="Arial" w:hAnsi="Arial" w:cs="Arial"/>
+          <w:sz w:val="28"/>
+          <w:szCs w:val="28"/>
+          <w:lang w:val="sr-Latn-RS"/>
+        </w:rPr>
+        <w:t>Korisnik briše stavku</w:t>
+      </w:r>
+      <w:bookmarkEnd w:id="10"/>
+    </w:p>
+    <w:p>
+      <w:pPr>
+        <w:ind w:firstLine="720"/>
+        <w:rPr>
+          <w:rFonts w:ascii="Arial" w:hAnsi="Arial" w:cs="Arial"/>
+          <w:sz w:val="24"/>
+          <w:szCs w:val="24"/>
+          <w:lang w:val="sr-Latn-RS"/>
+        </w:rPr>
+      </w:pPr>
+      <w:r>
+        <w:rPr>
+          <w:rFonts w:ascii="Arial" w:hAnsi="Arial" w:cs="Arial"/>
+          <w:sz w:val="24"/>
+          <w:szCs w:val="24"/>
+          <w:lang w:val="sr-Latn-RS"/>
+        </w:rPr>
+        <w:t xml:space="preserve">Jednostavno klikom na dugme </w:t>
+      </w:r>
+      <w:r>
         <w:rPr>
           <w:rFonts w:ascii="Arial" w:hAnsi="Arial" w:cs="Arial"/>
           <w:i/>
           <w:iCs/>
+          <w:sz w:val="24"/>
+          <w:szCs w:val="24"/>
+          <w:lang w:val="sr-Latn-RS"/>
+        </w:rPr>
+        <w:t xml:space="preserve">OBRIŠI </w:t>
+      </w:r>
+      <w:r>
+        <w:rPr>
+          <w:rFonts w:ascii="Arial" w:hAnsi="Arial" w:cs="Arial"/>
+          <w:sz w:val="24"/>
+          <w:szCs w:val="24"/>
+          <w:lang w:val="sr-Latn-RS"/>
+        </w:rPr>
+        <w:t xml:space="preserve">korisnik briše iz baze podataka željeni podatak, odnosno briše instruktora, stazu ili aktivnost. Za svaku ovu aktivnost odgovara po jedno dugme koje sprovodi željenu aktivnost. </w:t>
+      </w:r>
+    </w:p>
+    <w:p>
+      <w:pPr>
+        <w:pStyle w:val="Heading3"/>
+        <w:rPr>
+          <w:rFonts w:ascii="Arial" w:hAnsi="Arial" w:cs="Arial"/>
           <w:sz w:val="28"/>
           <w:szCs w:val="28"/>
           <w:lang w:val="sr-Latn-RS"/>
         </w:rPr>
       </w:pPr>
-      <w:bookmarkStart w:id="9" w:name="_Toc98793303"/>
-      <w:r>
-        <w:rPr>
-          <w:rFonts w:ascii="Arial" w:hAnsi="Arial" w:cs="Arial"/>
-          <w:i/>
-          <w:iCs/>
+      <w:bookmarkStart w:id="11" w:name="_Toc100654104"/>
+      <w:r>
+        <w:rPr>
+          <w:rFonts w:ascii="Arial" w:hAnsi="Arial" w:cs="Arial"/>
           <w:sz w:val="28"/>
           <w:szCs w:val="28"/>
           <w:lang w:val="sr-Latn-RS"/>
         </w:rPr>
-        <w:lastRenderedPageBreak/>
-        <w:t>Alternativni tok – neautorizovani korisnik pristupa stranici</w:t>
-      </w:r>
-      <w:bookmarkEnd w:id="9"/>
-    </w:p>
-    <w:p>
-      <w:pPr>
-        <w:ind w:firstLine="567"/>
-        <w:rPr>
-          <w:rFonts w:ascii="Arial" w:hAnsi="Arial" w:cs="Arial"/>
-          <w:sz w:val="24"/>
-          <w:szCs w:val="24"/>
-          <w:lang w:val="sr-Latn-RS"/>
-        </w:rPr>
-      </w:pPr>
-      <w:r>
-        <w:rPr>
-          <w:rFonts w:ascii="Arial" w:hAnsi="Arial" w:cs="Arial"/>
-          <w:sz w:val="24"/>
-          <w:szCs w:val="24"/>
-          <w:lang w:val="sr-Latn-RS"/>
-        </w:rPr>
-        <w:t xml:space="preserve">Ukoliko korisnik koji nije autorizovan ili koji jeste autorizovan, ali nije administrator pokuša da pristupi stranici, </w:t>
-      </w:r>
-      <w:r>
-        <w:rPr>
-          <w:rFonts w:ascii="Arial" w:hAnsi="Arial" w:cs="Arial"/>
-          <w:sz w:val="24"/>
-          <w:szCs w:val="24"/>
-          <w:lang w:val="sr-Latn-RS"/>
-        </w:rPr>
-        <w:t xml:space="preserve">biće preusmeren na stranicu za logovanje. Tamo će imati priliku da se autorizuje kao odgovarajući korisnik kako bi </w:t>
-      </w:r>
-      <w:r>
-        <w:rPr>
-          <w:rFonts w:ascii="Arial" w:hAnsi="Arial" w:cs="Arial"/>
-          <w:sz w:val="24"/>
-          <w:szCs w:val="24"/>
-          <w:lang w:val="sr-Latn-RS"/>
-        </w:rPr>
-        <w:t>pristupio ovoj stranici.</w:t>
-      </w:r>
-    </w:p>
-    <w:p>
-      <w:pPr>
-        <w:ind w:firstLine="567"/>
-        <w:rPr>
-          <w:rFonts w:ascii="Arial" w:hAnsi="Arial" w:cs="Arial"/>
-          <w:sz w:val="24"/>
-          <w:szCs w:val="24"/>
-          <w:lang w:val="sr-Latn-RS"/>
-        </w:rPr>
-      </w:pPr>
-    </w:p>
-    <w:p>
-      <w:pPr>
-        <w:pStyle w:val="Heading3"/>
-        <w:rPr>
-          <w:rFonts w:ascii="Arial" w:hAnsi="Arial" w:cs="Arial"/>
-          <w:sz w:val="28"/>
-          <w:szCs w:val="28"/>
-          <w:lang w:val="sr-Latn-RS"/>
-        </w:rPr>
-      </w:pPr>
-      <w:bookmarkStart w:id="10" w:name="_Toc98793304"/>
-      <w:r>
-        <w:rPr>
-          <w:rFonts w:ascii="Arial" w:hAnsi="Arial" w:cs="Arial"/>
-          <w:sz w:val="28"/>
-          <w:szCs w:val="28"/>
-          <w:lang w:val="sr-Latn-RS"/>
-        </w:rPr>
-        <w:t>Korisnik briše stavku</w:t>
-      </w:r>
-      <w:bookmarkEnd w:id="10"/>
-    </w:p>
-    <w:p>
-      <w:pPr>
-        <w:ind w:firstLine="720"/>
-        <w:rPr>
-          <w:rFonts w:ascii="Arial" w:hAnsi="Arial" w:cs="Arial"/>
-          <w:sz w:val="24"/>
-          <w:szCs w:val="24"/>
-          <w:lang w:val="sr-Latn-RS"/>
-        </w:rPr>
-      </w:pPr>
-      <w:r>
-        <w:rPr>
-          <w:rFonts w:ascii="Arial" w:hAnsi="Arial" w:cs="Arial"/>
-          <w:sz w:val="24"/>
-          <w:szCs w:val="24"/>
-          <w:lang w:val="sr-Latn-RS"/>
-        </w:rPr>
-        <w:t xml:space="preserve">Jednostavno klikom na dugme </w:t>
-      </w:r>
-      <w:r>
-        <w:rPr>
-          <w:rFonts w:ascii="Arial" w:hAnsi="Arial" w:cs="Arial"/>
-          <w:i/>
-          <w:iCs/>
-          <w:sz w:val="24"/>
-          <w:szCs w:val="24"/>
-          <w:lang w:val="sr-Latn-RS"/>
-        </w:rPr>
-        <w:t xml:space="preserve">OBRIŠI </w:t>
-      </w:r>
-      <w:r>
-        <w:rPr>
-          <w:rFonts w:ascii="Arial" w:hAnsi="Arial" w:cs="Arial"/>
-          <w:sz w:val="24"/>
-          <w:szCs w:val="24"/>
-          <w:lang w:val="sr-Latn-RS"/>
-        </w:rPr>
-        <w:t xml:space="preserve">korisnik briše iz baze podataka željeni podatak, odnosno briše instruktora, stazu ili aktivnost. Za svaku ovu aktivnost odgovara po jedno dugme koje sprovodi željenu aktivnost. </w:t>
-      </w:r>
-    </w:p>
-    <w:p>
-      <w:pPr>
-        <w:pStyle w:val="Heading3"/>
-        <w:rPr>
-          <w:rFonts w:ascii="Arial" w:hAnsi="Arial" w:cs="Arial"/>
-          <w:sz w:val="28"/>
-          <w:szCs w:val="28"/>
-          <w:lang w:val="sr-Latn-RS"/>
-        </w:rPr>
-      </w:pPr>
-      <w:bookmarkStart w:id="11" w:name="_Toc98793305"/>
-      <w:r>
-        <w:rPr>
-          <w:rFonts w:ascii="Arial" w:hAnsi="Arial" w:cs="Arial"/>
-          <w:sz w:val="28"/>
-          <w:szCs w:val="28"/>
-          <w:lang w:val="sr-Latn-RS"/>
-        </w:rPr>
         <w:t>Korisnik proverava novi status</w:t>
       </w:r>
       <w:bookmarkEnd w:id="11"/>
@@ -3574,7 +3157,7 @@
           <w:lang w:val="sr-Latn-RS"/>
         </w:rPr>
       </w:pPr>
-      <w:bookmarkStart w:id="12" w:name="_Toc98793306"/>
+      <w:bookmarkStart w:id="12" w:name="_Toc100654105"/>
       <w:r>
         <w:rPr>
           <w:rFonts w:ascii="Arial" w:hAnsi="Arial" w:cs="Arial"/>
@@ -3625,7 +3208,7 @@
           <w:lang w:val="sr-Latn-RS"/>
         </w:rPr>
       </w:pPr>
-      <w:bookmarkStart w:id="13" w:name="_Toc98793307"/>
+      <w:bookmarkStart w:id="13" w:name="_Toc100654106"/>
       <w:r>
         <w:rPr>
           <w:rFonts w:ascii="Arial" w:hAnsi="Arial" w:cs="Arial"/>
@@ -3667,7 +3250,7 @@
           <w:lang w:val="sr-Latn-RS"/>
         </w:rPr>
       </w:pPr>
-      <w:bookmarkStart w:id="14" w:name="_Toc98793308"/>
+      <w:bookmarkStart w:id="14" w:name="_Toc100654107"/>
       <w:r>
         <w:rPr>
           <w:rFonts w:ascii="Arial" w:hAnsi="Arial" w:cs="Arial"/>
@@ -5094,7 +4677,6 @@
     <w:next w:val="Normal"/>
     <w:link w:val="Heading4Char"/>
     <w:uiPriority w:val="9"/>
-    <w:semiHidden/>
     <w:unhideWhenUsed/>
     <w:qFormat/>
     <w:rsid w:val="00213378"/>
@@ -5460,7 +5042,6 @@
     <w:basedOn w:val="DefaultParagraphFont"/>
     <w:link w:val="Heading4"/>
     <w:uiPriority w:val="9"/>
-    <w:semiHidden/>
     <w:rsid w:val="00213378"/>
     <w:rPr>
       <w:rFonts w:asciiTheme="majorHAnsi" w:eastAsiaTheme="majorEastAsia" w:hAnsiTheme="majorHAnsi" w:cstheme="majorBidi"/>
@@ -5536,6 +5117,19 @@
       <w:sz w:val="21"/>
       <w:szCs w:val="21"/>
     </w:rPr>
+  </w:style>
+  <w:style w:type="paragraph" w:styleId="TOC4">
+    <w:name w:val="toc 4"/>
+    <w:basedOn w:val="Normal"/>
+    <w:next w:val="Normal"/>
+    <w:autoRedefine/>
+    <w:uiPriority w:val="39"/>
+    <w:unhideWhenUsed/>
+    <w:rsid w:val="001A7995"/>
+    <w:pPr>
+      <w:spacing w:after="100"/>
+      <w:ind w:left="660"/>
+    </w:pPr>
   </w:style>
 </w:styles>
 </file>

</xml_diff>